<commit_message>
FIX Hajin Hyeonseong longText to BOOKK
</commit_message>
<xml_diff>
--- a/articles/1 토막글/김현성 - 토막글1 - 인공지능은 사람일...까.docx
+++ b/articles/1 토막글/김현성 - 토막글1 - 인공지능은 사람일...까.docx
@@ -1,6 +1,6 @@
 
 <file path=word/document.xml><?xml version="1.0" encoding="utf-8"?>
-<w:document xmlns:wpc="http://schemas.microsoft.com/office/word/2010/wordprocessingCanvas" xmlns:cx="http://schemas.microsoft.com/office/drawing/2014/chartex" xmlns:cx1="http://schemas.microsoft.com/office/drawing/2015/9/8/chartex" xmlns:cx2="http://schemas.microsoft.com/office/drawing/2015/10/21/chartex" xmlns:cx3="http://schemas.microsoft.com/office/drawing/2016/5/9/chartex" xmlns:cx4="http://schemas.microsoft.com/office/drawing/2016/5/10/chartex" xmlns:cx5="http://schemas.microsoft.com/office/drawing/2016/5/11/chartex" xmlns:cx6="http://schemas.microsoft.com/office/drawing/2016/5/12/chartex" xmlns:cx7="http://schemas.microsoft.com/office/drawing/2016/5/13/chartex" xmlns:cx8="http://schemas.microsoft.com/office/drawing/2016/5/14/chartex" xmlns:mc="http://schemas.openxmlformats.org/markup-compatibility/2006" xmlns:aink="http://schemas.microsoft.com/office/drawing/2016/ink" xmlns:am3d="http://schemas.microsoft.com/office/drawing/2017/model3d" xmlns:o="urn:schemas-microsoft-com:office:office" xmlns:oel="http://schemas.microsoft.com/office/2019/extlst" xmlns:r="http://schemas.openxmlformats.org/officeDocument/2006/relationships" xmlns:m="http://schemas.openxmlformats.org/officeDocument/2006/math" xmlns:v="urn:schemas-microsoft-com:vml" xmlns:wp14="http://schemas.microsoft.com/office/word/2010/wordprocessingDrawing" xmlns:wp="http://schemas.openxmlformats.org/drawingml/2006/wordprocessingDrawing" xmlns:w10="urn:schemas-microsoft-com:office:word" xmlns:w="http://schemas.openxmlformats.org/wordprocessingml/2006/main" xmlns:w14="http://schemas.microsoft.com/office/word/2010/wordml" xmlns:w15="http://schemas.microsoft.com/office/word/2012/wordml" xmlns:w16cex="http://schemas.microsoft.com/office/word/2018/wordml/cex" xmlns:w16cid="http://schemas.microsoft.com/office/word/2016/wordml/cid" xmlns:w16="http://schemas.microsoft.com/office/word/2018/wordml" xmlns:w16sdtdh="http://schemas.microsoft.com/office/word/2020/wordml/sdtdatahash" xmlns:w16se="http://schemas.microsoft.com/office/word/2015/wordml/symex" xmlns:wpg="http://schemas.microsoft.com/office/word/2010/wordprocessingGroup" xmlns:wpi="http://schemas.microsoft.com/office/word/2010/wordprocessingInk" xmlns:wne="http://schemas.microsoft.com/office/word/2006/wordml" xmlns:wps="http://schemas.microsoft.com/office/word/2010/wordprocessingShape" mc:Ignorable="w14 w15 w16se w16cid w16 w16cex w16sdtdh wp14">
+<w:document xmlns:wpc="http://schemas.microsoft.com/office/word/2010/wordprocessingCanvas" xmlns:cx="http://schemas.microsoft.com/office/drawing/2014/chartex" xmlns:cx1="http://schemas.microsoft.com/office/drawing/2015/9/8/chartex" xmlns:cx2="http://schemas.microsoft.com/office/drawing/2015/10/21/chartex" xmlns:cx3="http://schemas.microsoft.com/office/drawing/2016/5/9/chartex" xmlns:cx4="http://schemas.microsoft.com/office/drawing/2016/5/10/chartex" xmlns:cx5="http://schemas.microsoft.com/office/drawing/2016/5/11/chartex" xmlns:cx6="http://schemas.microsoft.com/office/drawing/2016/5/12/chartex" xmlns:cx7="http://schemas.microsoft.com/office/drawing/2016/5/13/chartex" xmlns:cx8="http://schemas.microsoft.com/office/drawing/2016/5/14/chartex" xmlns:mc="http://schemas.openxmlformats.org/markup-compatibility/2006" xmlns:aink="http://schemas.microsoft.com/office/drawing/2016/ink" xmlns:am3d="http://schemas.microsoft.com/office/drawing/2017/model3d" xmlns:o="urn:schemas-microsoft-com:office:office" xmlns:r="http://schemas.openxmlformats.org/officeDocument/2006/relationships" xmlns:m="http://schemas.openxmlformats.org/officeDocument/2006/math" xmlns:v="urn:schemas-microsoft-com:vml" xmlns:wp14="http://schemas.microsoft.com/office/word/2010/wordprocessingDrawing" xmlns:wp="http://schemas.openxmlformats.org/drawingml/2006/wordprocessingDrawing" xmlns:w10="urn:schemas-microsoft-com:office:word" xmlns:w="http://schemas.openxmlformats.org/wordprocessingml/2006/main" xmlns:w14="http://schemas.microsoft.com/office/word/2010/wordml" xmlns:w15="http://schemas.microsoft.com/office/word/2012/wordml" xmlns:w16cex="http://schemas.microsoft.com/office/word/2018/wordml/cex" xmlns:w16cid="http://schemas.microsoft.com/office/word/2016/wordml/cid" xmlns:w16="http://schemas.microsoft.com/office/word/2018/wordml" xmlns:w16se="http://schemas.microsoft.com/office/word/2015/wordml/symex" xmlns:wpg="http://schemas.microsoft.com/office/word/2010/wordprocessingGroup" xmlns:wpi="http://schemas.microsoft.com/office/word/2010/wordprocessingInk" xmlns:wne="http://schemas.microsoft.com/office/word/2006/wordml" xmlns:wps="http://schemas.microsoft.com/office/word/2010/wordprocessingShape" mc:Ignorable="w14 w15 w16se w16cid w16 w16cex wp14">
   <w:body>
     <w:p>
       <w:pPr>
@@ -43,7 +43,7 @@
               </wp:anchor>
             </w:drawing>
           </mc:Choice>
-          <mc:Fallback>
+          <mc:Fallback xmlns:w16sdtdh="http://schemas.microsoft.com/office/word/2020/wordml/sdtdatahash" xmlns:oel="http://schemas.microsoft.com/office/2019/extlst">
             <w:pict>
               <v:shapetype w14:anchorId="5497CF7B" id="_x0000_t75" coordsize="21600,21600" o:spt="75" o:preferrelative="t" path="m@4@5l@4@11@9@11@9@5xe" filled="f" stroked="f">
                 <v:stroke joinstyle="miter"/>
@@ -208,8 +208,20 @@
           <w:sz w:val="18"/>
           <w:szCs w:val="18"/>
         </w:rPr>
-        <w:t>스탠리 큐브릭</w:t>
-      </w:r>
+        <w:t xml:space="preserve">스탠리 </w:t>
+      </w:r>
+      <w:proofErr w:type="spellStart"/>
+      <w:r>
+        <w:rPr>
+          <w:rFonts w:hint="eastAsia"/>
+          <w:i/>
+          <w:iCs/>
+          <w:sz w:val="18"/>
+          <w:szCs w:val="18"/>
+        </w:rPr>
+        <w:t>큐브릭</w:t>
+      </w:r>
+      <w:proofErr w:type="spellEnd"/>
       <w:r>
         <w:rPr>
           <w:i/>
@@ -277,7 +289,29 @@
           <w:sz w:val="18"/>
           <w:szCs w:val="18"/>
         </w:rPr>
-        <w:t>앤드류 스탠튼)</w:t>
+        <w:t xml:space="preserve">앤드류 </w:t>
+      </w:r>
+      <w:proofErr w:type="spellStart"/>
+      <w:r>
+        <w:rPr>
+          <w:rFonts w:hint="eastAsia"/>
+          <w:i/>
+          <w:iCs/>
+          <w:sz w:val="18"/>
+          <w:szCs w:val="18"/>
+        </w:rPr>
+        <w:t>스탠튼</w:t>
+      </w:r>
+      <w:proofErr w:type="spellEnd"/>
+      <w:r>
+        <w:rPr>
+          <w:rFonts w:hint="eastAsia"/>
+          <w:i/>
+          <w:iCs/>
+          <w:sz w:val="18"/>
+          <w:szCs w:val="18"/>
+        </w:rPr>
+        <w:t>)</w:t>
       </w:r>
       <w:r>
         <w:rPr>
@@ -456,7 +490,29 @@
           <w:sz w:val="18"/>
           <w:szCs w:val="18"/>
         </w:rPr>
-        <w:t>의 스포일러가 포함되어 있습니다.</w:t>
+        <w:t xml:space="preserve">의 </w:t>
+      </w:r>
+      <w:proofErr w:type="spellStart"/>
+      <w:r>
+        <w:rPr>
+          <w:rFonts w:hint="eastAsia"/>
+          <w:i/>
+          <w:iCs/>
+          <w:sz w:val="18"/>
+          <w:szCs w:val="18"/>
+        </w:rPr>
+        <w:t>스포일러가</w:t>
+      </w:r>
+      <w:proofErr w:type="spellEnd"/>
+      <w:r>
+        <w:rPr>
+          <w:rFonts w:hint="eastAsia"/>
+          <w:i/>
+          <w:iCs/>
+          <w:sz w:val="18"/>
+          <w:szCs w:val="18"/>
+        </w:rPr>
+        <w:t xml:space="preserve"> 포함되어 있습니다.</w:t>
       </w:r>
     </w:p>
     <w:p/>
@@ -493,7 +549,21 @@
         <w:rPr>
           <w:rFonts w:hint="eastAsia"/>
         </w:rPr>
-        <w:t xml:space="preserve"> 작품의 스포일러가 포함되어 있</w:t>
+        <w:t xml:space="preserve"> 작품의 </w:t>
+      </w:r>
+      <w:proofErr w:type="spellStart"/>
+      <w:r>
+        <w:rPr>
+          <w:rFonts w:hint="eastAsia"/>
+        </w:rPr>
+        <w:t>스포일러가</w:t>
+      </w:r>
+      <w:proofErr w:type="spellEnd"/>
+      <w:r>
+        <w:rPr>
+          <w:rFonts w:hint="eastAsia"/>
+        </w:rPr>
+        <w:t xml:space="preserve"> 포함되어 있</w:t>
       </w:r>
       <w:r>
         <w:rPr>
@@ -523,13 +593,27 @@
         <w:rPr>
           <w:rFonts w:hint="eastAsia"/>
         </w:rPr>
-        <w:t>이 다음 글로 넘기길 추천한다.</w:t>
-      </w:r>
-      <w:r>
-        <w:rPr>
-          <w:rFonts w:hint="eastAsia"/>
-        </w:rPr>
-        <w:t>그냥 스포일러 정도가 아니</w:t>
+        <w:t xml:space="preserve">이 다음 글로 넘기길 </w:t>
+      </w:r>
+      <w:proofErr w:type="gramStart"/>
+      <w:r>
+        <w:rPr>
+          <w:rFonts w:hint="eastAsia"/>
+        </w:rPr>
+        <w:t>추천한다.</w:t>
+      </w:r>
+      <w:r>
+        <w:rPr>
+          <w:rFonts w:hint="eastAsia"/>
+        </w:rPr>
+        <w:t>그냥</w:t>
+      </w:r>
+      <w:proofErr w:type="gramEnd"/>
+      <w:r>
+        <w:rPr>
+          <w:rFonts w:hint="eastAsia"/>
+        </w:rPr>
+        <w:t xml:space="preserve"> 스포일러 정도가 아니</w:t>
       </w:r>
       <w:r>
         <w:rPr>
@@ -565,7 +649,21 @@
         <w:rPr>
           <w:rFonts w:hint="eastAsia"/>
         </w:rPr>
-        <w:t xml:space="preserve"> 어떻게 아냐고?</w:t>
+        <w:t xml:space="preserve"> 어떻게 </w:t>
+      </w:r>
+      <w:proofErr w:type="spellStart"/>
+      <w:r>
+        <w:rPr>
+          <w:rFonts w:hint="eastAsia"/>
+        </w:rPr>
+        <w:t>아냐고</w:t>
+      </w:r>
+      <w:proofErr w:type="spellEnd"/>
+      <w:r>
+        <w:rPr>
+          <w:rFonts w:hint="eastAsia"/>
+        </w:rPr>
+        <w:t>?</w:t>
       </w:r>
       <w:r>
         <w:t xml:space="preserve"> </w:t>
@@ -597,7 +695,21 @@
         <w:rPr>
           <w:rFonts w:hint="eastAsia"/>
         </w:rPr>
-        <w:t>주제가 주제이니만큼 이 글에</w:t>
+        <w:t xml:space="preserve">주제가 </w:t>
+      </w:r>
+      <w:proofErr w:type="spellStart"/>
+      <w:r>
+        <w:rPr>
+          <w:rFonts w:hint="eastAsia"/>
+        </w:rPr>
+        <w:t>주제이니만큼</w:t>
+      </w:r>
+      <w:proofErr w:type="spellEnd"/>
+      <w:r>
+        <w:rPr>
+          <w:rFonts w:hint="eastAsia"/>
+        </w:rPr>
+        <w:t xml:space="preserve"> 이 글에</w:t>
       </w:r>
       <w:r>
         <w:rPr>
@@ -720,12 +832,14 @@
         </w:rPr>
         <w:t xml:space="preserve"> </w:t>
       </w:r>
-      <w:r>
-        <w:rPr>
-          <w:rFonts w:hint="eastAsia"/>
-        </w:rPr>
-        <w:t>말아 주시길</w:t>
-      </w:r>
+      <w:proofErr w:type="spellStart"/>
+      <w:r>
+        <w:rPr>
+          <w:rFonts w:hint="eastAsia"/>
+        </w:rPr>
+        <w:t>말아주시길</w:t>
+      </w:r>
+      <w:proofErr w:type="spellEnd"/>
       <w:r>
         <w:rPr>
           <w:rFonts w:hint="eastAsia"/>
@@ -796,13 +910,7 @@
         <w:rPr>
           <w:rFonts w:hint="eastAsia"/>
         </w:rPr>
-        <w:t xml:space="preserve"> </w:t>
-      </w:r>
-      <w:r>
-        <w:rPr>
-          <w:rFonts w:hint="eastAsia"/>
-        </w:rPr>
-        <w:t>모든 일</w:t>
+        <w:t xml:space="preserve"> 모든 일</w:t>
       </w:r>
       <w:r>
         <w:rPr>
@@ -823,13 +931,21 @@
         <w:rPr>
           <w:rFonts w:hint="eastAsia"/>
         </w:rPr>
-        <w:t>터미네이터나 자비스 같은 대부분의 영화 속 인공지능이 여기에 해당</w:t>
-      </w:r>
-      <w:r>
-        <w:rPr>
-          <w:rFonts w:hint="eastAsia"/>
-        </w:rPr>
-        <w:t>되며,</w:t>
+        <w:t xml:space="preserve">터미네이터나 </w:t>
+      </w:r>
+      <w:proofErr w:type="spellStart"/>
+      <w:r>
+        <w:rPr>
+          <w:rFonts w:hint="eastAsia"/>
+        </w:rPr>
+        <w:t>자비스</w:t>
+      </w:r>
+      <w:proofErr w:type="spellEnd"/>
+      <w:r>
+        <w:rPr>
+          <w:rFonts w:hint="eastAsia"/>
+        </w:rPr>
+        <w:t xml:space="preserve"> 같은 대부분의 영화 속 인공지능이 여기에 해당되며,</w:t>
       </w:r>
       <w:r>
         <w:t xml:space="preserve"> </w:t>
@@ -883,7 +999,14 @@
         <w:rPr>
           <w:rFonts w:hint="eastAsia"/>
         </w:rPr>
-        <w:t xml:space="preserve">반대로 약인공지능은 </w:t>
+        <w:t xml:space="preserve">반대로 </w:t>
+      </w:r>
+      <w:r>
+        <w:rPr>
+          <w:rFonts w:hint="eastAsia"/>
+        </w:rPr>
+        <w:lastRenderedPageBreak/>
+        <w:t xml:space="preserve">약인공지능은 </w:t>
       </w:r>
       <w:r>
         <w:rPr>
@@ -895,14 +1018,7 @@
         <w:rPr>
           <w:rFonts w:hint="eastAsia"/>
         </w:rPr>
-        <w:t xml:space="preserve">한 </w:t>
-      </w:r>
-      <w:r>
-        <w:rPr>
-          <w:rFonts w:hint="eastAsia"/>
-        </w:rPr>
-        <w:lastRenderedPageBreak/>
-        <w:t>가지</w:t>
+        <w:t>한 가지</w:t>
       </w:r>
       <w:r>
         <w:rPr>
@@ -993,11 +1109,6 @@
       </w:r>
     </w:p>
     <w:p>
-      <w:pPr>
-        <w:rPr>
-          <w:rFonts w:hint="eastAsia"/>
-        </w:rPr>
-      </w:pPr>
       <w:r>
         <w:rPr>
           <w:rFonts w:hint="eastAsia"/>
@@ -1017,64 +1128,34 @@
         <w:rPr>
           <w:rFonts w:hint="eastAsia"/>
         </w:rPr>
-        <w:t xml:space="preserve">하지만 내가 이 글에서 하고 싶은 일은 </w:t>
-      </w:r>
-      <w:r>
-        <w:rPr>
-          <w:rFonts w:hint="eastAsia"/>
-        </w:rPr>
-        <w:t xml:space="preserve">이 강인공지능이 </w:t>
-      </w:r>
-      <w:r>
-        <w:rPr>
-          <w:rFonts w:hint="eastAsia"/>
-        </w:rPr>
-        <w:t>실</w:t>
-      </w:r>
-      <w:r>
-        <w:rPr>
-          <w:rFonts w:hint="eastAsia"/>
-        </w:rPr>
-        <w:t xml:space="preserve">현 </w:t>
-      </w:r>
-      <w:r>
-        <w:rPr>
-          <w:rFonts w:hint="eastAsia"/>
-        </w:rPr>
-        <w:t xml:space="preserve">가능하다는 가정하에 </w:t>
-      </w:r>
-      <w:r>
-        <w:rPr>
-          <w:rFonts w:hint="eastAsia"/>
-        </w:rPr>
-        <w:t xml:space="preserve">과학적으로 </w:t>
-      </w:r>
-      <w:r>
-        <w:rPr>
-          <w:rFonts w:hint="eastAsia"/>
-        </w:rPr>
-        <w:t>이야기를 풀어</w:t>
-      </w:r>
-      <w:r>
-        <w:rPr>
-          <w:rFonts w:hint="eastAsia"/>
-        </w:rPr>
-        <w:t>보는 것이다.</w:t>
-      </w:r>
-      <w:r>
-        <w:t xml:space="preserve"> </w:t>
-      </w:r>
-      <w:r>
-        <w:rPr>
-          <w:rFonts w:hint="eastAsia"/>
-        </w:rPr>
-        <w:t>~</w:t>
-      </w:r>
-      <w:r>
-        <w:t>~~</w:t>
-      </w:r>
-      <w:r>
-        <w:t xml:space="preserve"> ?</w:t>
+        <w:t xml:space="preserve">하지만 내가 이 글에서 하고 싶은 </w:t>
+      </w:r>
+      <w:r>
+        <w:rPr>
+          <w:rFonts w:hint="eastAsia"/>
+        </w:rPr>
+        <w:t>이야기는</w:t>
+      </w:r>
+      <w:r>
+        <w:rPr>
+          <w:rFonts w:hint="eastAsia"/>
+        </w:rPr>
+        <w:t xml:space="preserve"> </w:t>
+      </w:r>
+      <w:r>
+        <w:rPr>
+          <w:rFonts w:hint="eastAsia"/>
+        </w:rPr>
+        <w:t>강인공지능이 실재할 때</w:t>
+      </w:r>
+      <w:r>
+        <w:t xml:space="preserve"> </w:t>
+      </w:r>
+      <w:r>
+        <w:rPr>
+          <w:rFonts w:hint="eastAsia"/>
+        </w:rPr>
+        <w:t>벌어질 일에 대한 것들이므로 강인공지능이 실현 가능하다는 가정을 하고 시작하겠다.</w:t>
       </w:r>
     </w:p>
     <w:p/>
@@ -1111,9 +1192,9 @@
           <w:noProof/>
         </w:rPr>
         <w:drawing>
-          <wp:inline distT="0" distB="0" distL="0" distR="0" wp14:anchorId="71068151" wp14:editId="38E512FC">
-            <wp:extent cx="3040656" cy="1352034"/>
-            <wp:effectExtent l="0" t="0" r="7620" b="635"/>
+          <wp:inline distT="0" distB="0" distL="0" distR="0" wp14:anchorId="71068151" wp14:editId="0D5E4A1F">
+            <wp:extent cx="2716346" cy="1207827"/>
+            <wp:effectExtent l="0" t="0" r="8255" b="0"/>
             <wp:docPr id="1" name="그림 1" descr="빨간색, 옅은, 신호등, 어두운이(가) 표시된 사진&#10;&#10;자동 생성된 설명"/>
             <wp:cNvGraphicFramePr>
               <a:graphicFrameLocks xmlns:a="http://schemas.openxmlformats.org/drawingml/2006/main" noChangeAspect="1"/>
@@ -1133,7 +1214,7 @@
                   <pic:spPr bwMode="auto">
                     <a:xfrm>
                       <a:off x="0" y="0"/>
-                      <a:ext cx="3092545" cy="1375106"/>
+                      <a:ext cx="2861304" cy="1272283"/>
                     </a:xfrm>
                     <a:prstGeom prst="rect">
                       <a:avLst/>
@@ -1290,8 +1371,20 @@
           <w:sz w:val="18"/>
           <w:szCs w:val="18"/>
         </w:rPr>
-        <w:t>은근히 소름끼친다</w:t>
-      </w:r>
+        <w:t xml:space="preserve">은근히 </w:t>
+      </w:r>
+      <w:proofErr w:type="spellStart"/>
+      <w:r>
+        <w:rPr>
+          <w:rFonts w:hint="eastAsia"/>
+          <w:i/>
+          <w:iCs/>
+          <w:sz w:val="18"/>
+          <w:szCs w:val="18"/>
+        </w:rPr>
+        <w:t>소름끼친다</w:t>
+      </w:r>
+      <w:proofErr w:type="spellEnd"/>
       <w:r>
         <w:rPr>
           <w:rFonts w:hint="eastAsia"/>
@@ -1305,11 +1398,6 @@
     </w:p>
     <w:p/>
     <w:p>
-      <w:pPr>
-        <w:rPr>
-          <w:rFonts w:hint="eastAsia"/>
-        </w:rPr>
-      </w:pPr>
       <w:r>
         <w:rPr>
           <w:rFonts w:hint="eastAsia"/>
@@ -1335,7 +1423,21 @@
         <w:rPr>
           <w:rFonts w:hint="eastAsia"/>
         </w:rPr>
-        <w:t xml:space="preserve"> 뭔지 아는 사람은 정말 손에 꼽을 수 있다는 걸 말이다.</w:t>
+        <w:t xml:space="preserve"> </w:t>
+      </w:r>
+      <w:proofErr w:type="spellStart"/>
+      <w:r>
+        <w:rPr>
+          <w:rFonts w:hint="eastAsia"/>
+        </w:rPr>
+        <w:t>뭔지</w:t>
+      </w:r>
+      <w:proofErr w:type="spellEnd"/>
+      <w:r>
+        <w:rPr>
+          <w:rFonts w:hint="eastAsia"/>
+        </w:rPr>
+        <w:t xml:space="preserve"> 아는 사람은 정말 손에 꼽을 수 있다는 걸 말이다.</w:t>
       </w:r>
       <w:r>
         <w:t xml:space="preserve"> </w:t>
@@ -1416,8 +1518,74 @@
         <w:rPr>
           <w:rFonts w:hint="eastAsia"/>
         </w:rPr>
-        <w:t xml:space="preserve">스페이스 오디세이&gt;에 등장하는 최종 </w:t>
-      </w:r>
+        <w:t>스페이스 오디세이</w:t>
+      </w:r>
+      <w:r>
+        <w:rPr>
+          <w:rFonts w:hint="eastAsia"/>
+        </w:rPr>
+        <w:t xml:space="preserve"> </w:t>
+      </w:r>
+      <w:r>
+        <w:rPr>
+          <w:rFonts w:hint="eastAsia"/>
+          <w:sz w:val="16"/>
+          <w:szCs w:val="16"/>
+        </w:rPr>
+        <w:t>2001:</w:t>
+      </w:r>
+      <w:r>
+        <w:rPr>
+          <w:sz w:val="16"/>
+          <w:szCs w:val="16"/>
+        </w:rPr>
+        <w:t xml:space="preserve"> </w:t>
+      </w:r>
+      <w:r>
+        <w:rPr>
+          <w:rFonts w:hint="eastAsia"/>
+          <w:sz w:val="16"/>
+          <w:szCs w:val="16"/>
+        </w:rPr>
+        <w:t>A</w:t>
+      </w:r>
+      <w:r>
+        <w:rPr>
+          <w:sz w:val="16"/>
+          <w:szCs w:val="16"/>
+        </w:rPr>
+        <w:t xml:space="preserve"> </w:t>
+      </w:r>
+      <w:r>
+        <w:rPr>
+          <w:rFonts w:hint="eastAsia"/>
+          <w:sz w:val="16"/>
+          <w:szCs w:val="16"/>
+        </w:rPr>
+        <w:t>Space</w:t>
+      </w:r>
+      <w:r>
+        <w:rPr>
+          <w:sz w:val="16"/>
+          <w:szCs w:val="16"/>
+        </w:rPr>
+        <w:t xml:space="preserve"> </w:t>
+      </w:r>
+      <w:r>
+        <w:rPr>
+          <w:rFonts w:hint="eastAsia"/>
+          <w:sz w:val="16"/>
+          <w:szCs w:val="16"/>
+        </w:rPr>
+        <w:t>Odyssey</w:t>
+      </w:r>
+      <w:r>
+        <w:rPr>
+          <w:rFonts w:hint="eastAsia"/>
+        </w:rPr>
+        <w:t xml:space="preserve">&gt;에 등장하는 최종 </w:t>
+      </w:r>
+      <w:proofErr w:type="spellStart"/>
       <w:r>
         <w:rPr>
           <w:rFonts w:hint="eastAsia"/>
@@ -1428,7 +1596,14 @@
         <w:rPr>
           <w:rFonts w:hint="eastAsia"/>
         </w:rPr>
-        <w:t>라고 볼 수 있는 강인공지능이다.</w:t>
+        <w:t>라고</w:t>
+      </w:r>
+      <w:proofErr w:type="spellEnd"/>
+      <w:r>
+        <w:rPr>
+          <w:rFonts w:hint="eastAsia"/>
+        </w:rPr>
+        <w:t xml:space="preserve"> 볼 수 있는 강인공지능이다.</w:t>
       </w:r>
       <w:r>
         <w:t xml:space="preserve"> </w:t>
@@ -1500,7 +1675,43 @@
         <w:rPr>
           <w:rFonts w:hint="eastAsia"/>
         </w:rPr>
-        <w:t>가장 완벽한 인공지능</w:t>
+        <w:t xml:space="preserve">도저히 잘못될 수 없는 </w:t>
+      </w:r>
+      <w:r>
+        <w:rPr>
+          <w:sz w:val="16"/>
+          <w:szCs w:val="16"/>
+        </w:rPr>
+        <w:t>fool-proof</w:t>
+      </w:r>
+      <w:r>
+        <w:rPr>
+          <w:rFonts w:hint="eastAsia"/>
+        </w:rPr>
+        <w:t>,</w:t>
+      </w:r>
+      <w:r>
+        <w:t xml:space="preserve"> </w:t>
+      </w:r>
+      <w:r>
+        <w:rPr>
+          <w:rFonts w:hint="eastAsia"/>
+        </w:rPr>
+        <w:lastRenderedPageBreak/>
+        <w:t>실수를 할 수 없는</w:t>
+      </w:r>
+      <w:r>
+        <w:rPr>
+          <w:rFonts w:hint="eastAsia"/>
+        </w:rPr>
+        <w:t xml:space="preserve"> </w:t>
+      </w:r>
+      <w:r>
+        <w:rPr>
+          <w:sz w:val="16"/>
+          <w:szCs w:val="16"/>
+        </w:rPr>
+        <w:t>incapable of error</w:t>
       </w:r>
       <w:r>
         <w:t>’</w:t>
@@ -1509,6 +1720,12 @@
         <w:rPr>
           <w:rFonts w:hint="eastAsia"/>
         </w:rPr>
+        <w:t>으로 정의되는 인공지능</w:t>
+      </w:r>
+      <w:r>
+        <w:rPr>
+          <w:rFonts w:hint="eastAsia"/>
+        </w:rPr>
         <w:t>이</w:t>
       </w:r>
       <w:r>
@@ -1575,14 +1792,7 @@
         <w:rPr>
           <w:rFonts w:hint="eastAsia"/>
         </w:rPr>
-        <w:t>은 두 승무원 중 하</w:t>
-      </w:r>
-      <w:r>
-        <w:rPr>
-          <w:rFonts w:hint="eastAsia"/>
-        </w:rPr>
-        <w:lastRenderedPageBreak/>
-        <w:t>나를</w:t>
+        <w:t>은 두 승무원 중 하나를</w:t>
       </w:r>
       <w:r>
         <w:t xml:space="preserve"> </w:t>
@@ -1746,7 +1956,7 @@
         <w:rPr>
           <w:rFonts w:hint="eastAsia"/>
         </w:rPr>
-        <w:t>닐 암스트롱이 인류 최초로 달에 발을 디딘 것이 1969년인 것을 생각해보면 정말 시대를 앞서갔다고 볼 수 있을 것이다.</w:t>
+        <w:t>닐 암스트롱이 인류 최초로 달에 발을 디딘 것이 1969년인 것을 생각해보면 정말 시대를 앞서갔다고 볼 수 있다.</w:t>
       </w:r>
       <w:r>
         <w:t xml:space="preserve"> </w:t>
@@ -1767,7 +1977,14 @@
         <w:rPr>
           <w:rFonts w:hint="eastAsia"/>
         </w:rPr>
-        <w:t xml:space="preserve"> 이러한 서사를 완벽히 표현해낼 수 있겠</w:t>
+        <w:t xml:space="preserve"> 이러한 서사를 완벽히 표현해낼 수 </w:t>
+      </w:r>
+      <w:proofErr w:type="gramStart"/>
+      <w:r>
+        <w:rPr>
+          <w:rFonts w:hint="eastAsia"/>
+        </w:rPr>
+        <w:t>있겠</w:t>
       </w:r>
       <w:r>
         <w:rPr>
@@ -1775,6 +1992,7 @@
         </w:rPr>
         <w:t>는가.</w:t>
       </w:r>
+      <w:proofErr w:type="gramEnd"/>
       <w:r>
         <w:t xml:space="preserve"> </w:t>
       </w:r>
@@ -1843,8 +2061,16 @@
         <w:rPr>
           <w:rFonts w:hint="eastAsia"/>
         </w:rPr>
-        <w:t>수많은 곳에서 오마주</w:t>
-      </w:r>
+        <w:t xml:space="preserve">수많은 곳에서 </w:t>
+      </w:r>
+      <w:proofErr w:type="spellStart"/>
+      <w:r>
+        <w:rPr>
+          <w:rFonts w:hint="eastAsia"/>
+        </w:rPr>
+        <w:t>오마주</w:t>
+      </w:r>
+      <w:proofErr w:type="spellEnd"/>
       <w:r>
         <w:rPr>
           <w:rFonts w:hint="eastAsia"/>
@@ -1996,370 +2222,318 @@
         <w:t>실제로도 키의 역할도 한다.</w:t>
       </w:r>
     </w:p>
+    <w:p/>
     <w:p>
-      <w:pPr>
-        <w:rPr>
-          <w:rFonts w:hint="eastAsia"/>
-        </w:rPr>
-      </w:pPr>
+      <w:proofErr w:type="spellStart"/>
+      <w:r>
+        <w:rPr>
+          <w:rFonts w:hint="eastAsia"/>
+        </w:rPr>
+        <w:t>오마주</w:t>
+      </w:r>
+      <w:proofErr w:type="spellEnd"/>
+      <w:r>
+        <w:rPr>
+          <w:rFonts w:hint="eastAsia"/>
+        </w:rPr>
+        <w:t xml:space="preserve"> 중 가장 유명한</w:t>
+      </w:r>
+      <w:r>
+        <w:rPr>
+          <w:rFonts w:hint="eastAsia"/>
+        </w:rPr>
+        <w:t xml:space="preserve"> </w:t>
+      </w:r>
+      <w:r>
+        <w:rPr>
+          <w:rFonts w:hint="eastAsia"/>
+        </w:rPr>
+        <w:t xml:space="preserve">것은 </w:t>
+      </w:r>
+      <w:r>
+        <w:rPr>
+          <w:rFonts w:hint="eastAsia"/>
+        </w:rPr>
+        <w:t xml:space="preserve">아마 </w:t>
+      </w:r>
+      <w:proofErr w:type="spellStart"/>
+      <w:r>
+        <w:rPr>
+          <w:rFonts w:hint="eastAsia"/>
+        </w:rPr>
+        <w:t>픽사의</w:t>
+      </w:r>
+      <w:proofErr w:type="spellEnd"/>
+      <w:r>
+        <w:rPr>
+          <w:rFonts w:hint="eastAsia"/>
+        </w:rPr>
+        <w:t xml:space="preserve"> 애니메이션 </w:t>
+      </w:r>
+      <w:r>
+        <w:t>&lt;</w:t>
+      </w:r>
+      <w:r>
+        <w:rPr>
+          <w:rFonts w:hint="eastAsia"/>
+        </w:rPr>
+        <w:t>월-</w:t>
+      </w:r>
+      <w:r>
+        <w:t>E</w:t>
+      </w:r>
+      <w:r>
+        <w:t xml:space="preserve"> </w:t>
+      </w:r>
+      <w:r>
+        <w:rPr>
+          <w:rFonts w:hint="eastAsia"/>
+          <w:sz w:val="16"/>
+          <w:szCs w:val="16"/>
+        </w:rPr>
+        <w:t>W</w:t>
+      </w:r>
+      <w:r>
+        <w:rPr>
+          <w:sz w:val="16"/>
+          <w:szCs w:val="16"/>
+        </w:rPr>
+        <w:t>ALL-E</w:t>
+      </w:r>
+      <w:r>
+        <w:t>&gt;</w:t>
+      </w:r>
+      <w:r>
+        <w:rPr>
+          <w:rFonts w:hint="eastAsia"/>
+        </w:rPr>
+        <w:t xml:space="preserve">의 최종 보스 </w:t>
+      </w:r>
+      <w:r>
+        <w:t>AUTO</w:t>
+      </w:r>
+      <w:r>
+        <w:rPr>
+          <w:rFonts w:hint="eastAsia"/>
+        </w:rPr>
+        <w:t>일 것이다.</w:t>
+      </w:r>
+      <w:r>
+        <w:t xml:space="preserve"> </w:t>
+      </w:r>
+      <w:r>
+        <w:rPr>
+          <w:rFonts w:hint="eastAsia"/>
+        </w:rPr>
+        <w:t>사진을 보면</w:t>
+      </w:r>
+      <w:r>
+        <w:rPr>
+          <w:rFonts w:hint="eastAsia"/>
+        </w:rPr>
+        <w:t xml:space="preserve"> </w:t>
+      </w:r>
+      <w:r>
+        <w:t>AUTO</w:t>
+      </w:r>
+      <w:r>
+        <w:rPr>
+          <w:rFonts w:hint="eastAsia"/>
+        </w:rPr>
+        <w:t>의 하나뿐인 빨간 카메라 눈과</w:t>
+      </w:r>
+      <w:r>
+        <w:t xml:space="preserve"> </w:t>
+      </w:r>
+      <w:r>
+        <w:rPr>
+          <w:rFonts w:hint="eastAsia"/>
+        </w:rPr>
+        <w:t>작품</w:t>
+      </w:r>
+      <w:r>
+        <w:rPr>
+          <w:rFonts w:hint="eastAsia"/>
+        </w:rPr>
+        <w:t xml:space="preserve"> 속에서 </w:t>
+      </w:r>
+      <w:r>
+        <w:rPr>
+          <w:rFonts w:hint="eastAsia"/>
+        </w:rPr>
+        <w:t>인간에</w:t>
+      </w:r>
+      <w:r>
+        <w:rPr>
+          <w:rFonts w:hint="eastAsia"/>
+        </w:rPr>
+        <w:t xml:space="preserve"> 대해</w:t>
+      </w:r>
+      <w:r>
+        <w:rPr>
+          <w:rFonts w:hint="eastAsia"/>
+        </w:rPr>
+        <w:t xml:space="preserve"> 반란을 일으키는 </w:t>
+      </w:r>
+      <w:r>
+        <w:rPr>
+          <w:rFonts w:hint="eastAsia"/>
+        </w:rPr>
+        <w:t>역할</w:t>
+      </w:r>
+      <w:r>
+        <w:rPr>
+          <w:rFonts w:hint="eastAsia"/>
+        </w:rPr>
+        <w:t xml:space="preserve"> 등 </w:t>
+      </w:r>
+      <w:r>
+        <w:t>HAL</w:t>
+      </w:r>
+      <w:r>
+        <w:rPr>
+          <w:rFonts w:hint="eastAsia"/>
+        </w:rPr>
+        <w:t>과 유사한 점이 정말 많</w:t>
+      </w:r>
+      <w:r>
+        <w:rPr>
+          <w:rFonts w:hint="eastAsia"/>
+        </w:rPr>
+        <w:t>다.</w:t>
+      </w:r>
+      <w:r>
+        <w:t xml:space="preserve"> </w:t>
+      </w:r>
+      <w:r>
+        <w:rPr>
+          <w:rFonts w:hint="eastAsia"/>
+        </w:rPr>
+        <w:t xml:space="preserve">영화의 </w:t>
+      </w:r>
+      <w:r>
+        <w:rPr>
+          <w:rFonts w:hint="eastAsia"/>
+        </w:rPr>
+        <w:t xml:space="preserve">결말 또한 </w:t>
+      </w:r>
+      <w:r>
+        <w:rPr>
+          <w:rFonts w:hint="eastAsia"/>
+        </w:rPr>
+        <w:t xml:space="preserve">인간이 승리하고 </w:t>
+      </w:r>
+      <w:r>
+        <w:rPr>
+          <w:rFonts w:hint="eastAsia"/>
+        </w:rPr>
+        <w:t xml:space="preserve">인공지능의 </w:t>
+      </w:r>
+      <w:r>
+        <w:rPr>
+          <w:rFonts w:hint="eastAsia"/>
+        </w:rPr>
+        <w:t>기능</w:t>
+      </w:r>
+      <w:r>
+        <w:rPr>
+          <w:rFonts w:hint="eastAsia"/>
+        </w:rPr>
+        <w:t>이</w:t>
+      </w:r>
+      <w:r>
+        <w:rPr>
+          <w:rFonts w:hint="eastAsia"/>
+        </w:rPr>
+        <w:t xml:space="preserve"> 정지되</w:t>
+      </w:r>
+      <w:r>
+        <w:rPr>
+          <w:rFonts w:hint="eastAsia"/>
+        </w:rPr>
+        <w:t>며</w:t>
+      </w:r>
+      <w:r>
+        <w:rPr>
+          <w:rFonts w:hint="eastAsia"/>
+        </w:rPr>
+        <w:t xml:space="preserve"> </w:t>
+      </w:r>
+      <w:r>
+        <w:rPr>
+          <w:rFonts w:hint="eastAsia"/>
+        </w:rPr>
+        <w:t>결국 인간</w:t>
+      </w:r>
+      <w:r>
+        <w:rPr>
+          <w:rFonts w:hint="eastAsia"/>
+        </w:rPr>
+        <w:t xml:space="preserve"> 스스로 </w:t>
+      </w:r>
+      <w:r>
+        <w:rPr>
+          <w:rFonts w:hint="eastAsia"/>
+        </w:rPr>
+        <w:t xml:space="preserve">다시 지구에 돌아오는 </w:t>
+      </w:r>
+      <w:r>
+        <w:rPr>
+          <w:rFonts w:hint="eastAsia"/>
+        </w:rPr>
+        <w:t>것</w:t>
+      </w:r>
+      <w:r>
+        <w:rPr>
+          <w:rStyle w:val="a6"/>
+        </w:rPr>
+        <w:footnoteReference w:id="2"/>
+      </w:r>
+      <w:r>
+        <w:rPr>
+          <w:rFonts w:hint="eastAsia"/>
+          <w:vertAlign w:val="superscript"/>
+        </w:rPr>
+        <w:t>)</w:t>
+      </w:r>
+      <w:r>
+        <w:rPr>
+          <w:rFonts w:hint="eastAsia"/>
+        </w:rPr>
+        <w:t xml:space="preserve">으로 </w:t>
+      </w:r>
+      <w:proofErr w:type="spellStart"/>
+      <w:r>
+        <w:rPr>
+          <w:rFonts w:hint="eastAsia"/>
+        </w:rPr>
+        <w:t>닮</w:t>
+      </w:r>
+      <w:r>
+        <w:rPr>
+          <w:rFonts w:hint="eastAsia"/>
+        </w:rPr>
+        <w:t>아있</w:t>
+      </w:r>
+      <w:r>
+        <w:rPr>
+          <w:rFonts w:hint="eastAsia"/>
+        </w:rPr>
+        <w:t>다</w:t>
+      </w:r>
+      <w:proofErr w:type="spellEnd"/>
+      <w:r>
+        <w:rPr>
+          <w:rFonts w:hint="eastAsia"/>
+        </w:rPr>
+        <w:t>.</w:t>
+      </w:r>
     </w:p>
     <w:p>
       <w:r>
         <w:rPr>
           <w:rFonts w:hint="eastAsia"/>
         </w:rPr>
-        <w:t>오마주 중 가장 유명한</w:t>
-      </w:r>
-      <w:r>
-        <w:rPr>
-          <w:rFonts w:hint="eastAsia"/>
-        </w:rPr>
-        <w:t xml:space="preserve"> </w:t>
-      </w:r>
-      <w:r>
-        <w:rPr>
-          <w:rFonts w:hint="eastAsia"/>
-        </w:rPr>
-        <w:t xml:space="preserve">것은 </w:t>
-      </w:r>
-      <w:r>
-        <w:rPr>
-          <w:rFonts w:hint="eastAsia"/>
-        </w:rPr>
-        <w:t xml:space="preserve">아마 </w:t>
-      </w:r>
-      <w:r>
-        <w:rPr>
-          <w:rFonts w:hint="eastAsia"/>
-        </w:rPr>
-        <w:t xml:space="preserve">픽사의 애니메이션 </w:t>
-      </w:r>
-      <w:r>
-        <w:t>&lt;</w:t>
-      </w:r>
-      <w:r>
-        <w:rPr>
-          <w:rFonts w:hint="eastAsia"/>
-        </w:rPr>
-        <w:t>월-</w:t>
-      </w:r>
-      <w:r>
-        <w:t>E&gt;</w:t>
-      </w:r>
-      <w:r>
-        <w:rPr>
-          <w:rFonts w:hint="eastAsia"/>
-        </w:rPr>
-        <w:t xml:space="preserve">의 최종 보스 </w:t>
-      </w:r>
-      <w:r>
-        <w:t>AUTO</w:t>
-      </w:r>
-      <w:r>
-        <w:rPr>
-          <w:rFonts w:hint="eastAsia"/>
-        </w:rPr>
-        <w:t>일 것이다.</w:t>
-      </w:r>
-      <w:r>
-        <w:t xml:space="preserve"> </w:t>
-      </w:r>
-      <w:r>
-        <w:rPr>
-          <w:rFonts w:hint="eastAsia"/>
-        </w:rPr>
-        <w:t>사진을 보면</w:t>
-      </w:r>
-      <w:r>
-        <w:rPr>
-          <w:rFonts w:hint="eastAsia"/>
-        </w:rPr>
-        <w:t xml:space="preserve"> </w:t>
-      </w:r>
-      <w:r>
-        <w:t>AUTO</w:t>
-      </w:r>
-      <w:r>
-        <w:rPr>
-          <w:rFonts w:hint="eastAsia"/>
-        </w:rPr>
-        <w:t>의 하나뿐인 빨간 카메라 눈과</w:t>
-      </w:r>
-      <w:r>
-        <w:t xml:space="preserve"> </w:t>
-      </w:r>
-      <w:r>
-        <w:rPr>
-          <w:rFonts w:hint="eastAsia"/>
-        </w:rPr>
-        <w:t xml:space="preserve">서사 속에서 </w:t>
-      </w:r>
-      <w:r>
-        <w:rPr>
-          <w:rFonts w:hint="eastAsia"/>
-        </w:rPr>
-        <w:t>인간에</w:t>
-      </w:r>
-      <w:r>
-        <w:rPr>
-          <w:rFonts w:hint="eastAsia"/>
-        </w:rPr>
-        <w:t xml:space="preserve"> 대해</w:t>
-      </w:r>
-      <w:r>
-        <w:rPr>
-          <w:rFonts w:hint="eastAsia"/>
-        </w:rPr>
-        <w:t xml:space="preserve"> 반란을 일으키는 </w:t>
-      </w:r>
-      <w:r>
-        <w:rPr>
-          <w:rFonts w:hint="eastAsia"/>
-        </w:rPr>
-        <w:t>역할</w:t>
-      </w:r>
-      <w:r>
-        <w:rPr>
-          <w:rFonts w:hint="eastAsia"/>
-        </w:rPr>
-        <w:t xml:space="preserve"> 등 </w:t>
-      </w:r>
-      <w:r>
-        <w:t>HAL</w:t>
-      </w:r>
-      <w:r>
-        <w:rPr>
-          <w:rFonts w:hint="eastAsia"/>
-        </w:rPr>
-        <w:t>과 유사한 점이 정말 많</w:t>
-      </w:r>
-      <w:r>
-        <w:rPr>
-          <w:rFonts w:hint="eastAsia"/>
-        </w:rPr>
-        <w:t>다.</w:t>
-      </w:r>
-      <w:r>
-        <w:t xml:space="preserve"> </w:t>
-      </w:r>
-      <w:r>
-        <w:rPr>
-          <w:rFonts w:hint="eastAsia"/>
-        </w:rPr>
-        <w:t xml:space="preserve">영화의 </w:t>
-      </w:r>
-      <w:r>
-        <w:rPr>
-          <w:rFonts w:hint="eastAsia"/>
-        </w:rPr>
-        <w:t xml:space="preserve">결말 또한 </w:t>
-      </w:r>
-      <w:r>
-        <w:rPr>
-          <w:rFonts w:hint="eastAsia"/>
-        </w:rPr>
-        <w:t xml:space="preserve">인간이 승리하고 </w:t>
-      </w:r>
-      <w:r>
-        <w:rPr>
-          <w:rFonts w:hint="eastAsia"/>
-        </w:rPr>
-        <w:t xml:space="preserve">인공지능의 </w:t>
-      </w:r>
-      <w:r>
-        <w:rPr>
-          <w:rFonts w:hint="eastAsia"/>
-        </w:rPr>
-        <w:t>기능</w:t>
-      </w:r>
-      <w:r>
-        <w:rPr>
-          <w:rFonts w:hint="eastAsia"/>
-        </w:rPr>
-        <w:t>이</w:t>
-      </w:r>
-      <w:r>
-        <w:rPr>
-          <w:rFonts w:hint="eastAsia"/>
-        </w:rPr>
-        <w:t xml:space="preserve"> </w:t>
-      </w:r>
-      <w:r>
-        <w:rPr>
-          <w:rFonts w:hint="eastAsia"/>
-        </w:rPr>
-        <w:lastRenderedPageBreak/>
-        <w:t>정지되</w:t>
-      </w:r>
-      <w:r>
-        <w:rPr>
-          <w:rFonts w:hint="eastAsia"/>
-        </w:rPr>
-        <w:t>며</w:t>
-      </w:r>
-      <w:r>
-        <w:rPr>
-          <w:rFonts w:hint="eastAsia"/>
-        </w:rPr>
-        <w:t xml:space="preserve"> </w:t>
-      </w:r>
-      <w:r>
-        <w:rPr>
-          <w:rFonts w:hint="eastAsia"/>
-        </w:rPr>
-        <w:t>결국 인간</w:t>
-      </w:r>
-      <w:r>
-        <w:rPr>
-          <w:rFonts w:hint="eastAsia"/>
-        </w:rPr>
-        <w:t xml:space="preserve"> 스스로 </w:t>
-      </w:r>
-      <w:r>
-        <w:rPr>
-          <w:rFonts w:hint="eastAsia"/>
-        </w:rPr>
-        <w:t xml:space="preserve">다시 지구에 돌아오는 </w:t>
-      </w:r>
-      <w:r>
-        <w:rPr>
-          <w:rFonts w:hint="eastAsia"/>
-        </w:rPr>
-        <w:t>것</w:t>
-      </w:r>
-      <w:r>
-        <w:rPr>
-          <w:rStyle w:val="a6"/>
-        </w:rPr>
-        <w:footnoteReference w:id="2"/>
-      </w:r>
-      <w:r>
-        <w:rPr>
-          <w:rFonts w:hint="eastAsia"/>
-          <w:vertAlign w:val="superscript"/>
-        </w:rPr>
-        <w:t>)</w:t>
-      </w:r>
-      <w:r>
-        <w:rPr>
-          <w:rFonts w:hint="eastAsia"/>
-        </w:rPr>
-        <w:t xml:space="preserve">으로 </w:t>
-      </w:r>
-      <w:r>
-        <w:rPr>
-          <w:rFonts w:hint="eastAsia"/>
-        </w:rPr>
-        <w:t>닮</w:t>
-      </w:r>
-      <w:r>
-        <w:rPr>
-          <w:rFonts w:hint="eastAsia"/>
-        </w:rPr>
-        <w:t>아있</w:t>
-      </w:r>
-      <w:r>
-        <w:rPr>
-          <w:rFonts w:hint="eastAsia"/>
-        </w:rPr>
-        <w:t>다.</w:t>
-      </w:r>
-    </w:p>
-    <w:p>
-      <w:r>
-        <w:rPr>
-          <w:rFonts w:hint="eastAsia"/>
-        </w:rPr>
-        <w:t>사실 영화 &lt;월-E&gt;에는 AUTO</w:t>
-      </w:r>
-      <w:r>
-        <w:t xml:space="preserve"> </w:t>
-      </w:r>
-      <w:r>
-        <w:rPr>
-          <w:rFonts w:hint="eastAsia"/>
-        </w:rPr>
-        <w:t xml:space="preserve">외에도 몇 가지 </w:t>
-      </w:r>
-      <w:r>
-        <w:t>&lt;2001:</w:t>
-      </w:r>
-      <w:r>
-        <w:rPr>
-          <w:rFonts w:hint="eastAsia"/>
-        </w:rPr>
-        <w:t>스페이스 오디세이&gt;의 오마주들이 포함되어 있다.</w:t>
-      </w:r>
-      <w:r>
-        <w:t xml:space="preserve"> </w:t>
-      </w:r>
-      <w:r>
-        <w:rPr>
-          <w:rFonts w:hint="eastAsia"/>
-        </w:rPr>
-        <w:t>대표적으로는 오랜 세월동안 앉아서 생활하던 인간들이 다시</w:t>
-      </w:r>
-      <w:r>
-        <w:t xml:space="preserve"> </w:t>
-      </w:r>
-      <w:r>
-        <w:rPr>
-          <w:rFonts w:hint="eastAsia"/>
-        </w:rPr>
-        <w:t xml:space="preserve">스스로 걷게 되는 장면에서 </w:t>
-      </w:r>
-      <w:r>
-        <w:t>&lt;2001:</w:t>
-      </w:r>
-      <w:r>
-        <w:rPr>
-          <w:rFonts w:hint="eastAsia"/>
-        </w:rPr>
-        <w:t>스페이스 오디세이&gt;의 인간이 처음으로 도구를 사용하는 장면이 오마주 되었고,</w:t>
-      </w:r>
-      <w:r>
-        <w:t xml:space="preserve"> </w:t>
-      </w:r>
-      <w:r>
-        <w:rPr>
-          <w:rFonts w:hint="eastAsia"/>
-        </w:rPr>
-        <w:t>같은 클래식 음악</w:t>
-      </w:r>
-      <w:r>
-        <w:rPr>
-          <w:rStyle w:val="a6"/>
-        </w:rPr>
-        <w:footnoteReference w:id="3"/>
-      </w:r>
-      <w:r>
-        <w:rPr>
-          <w:rFonts w:hint="eastAsia"/>
-          <w:vertAlign w:val="superscript"/>
-        </w:rPr>
-        <w:t>)</w:t>
-      </w:r>
-      <w:r>
-        <w:rPr>
-          <w:rFonts w:hint="eastAsia"/>
-        </w:rPr>
-        <w:t xml:space="preserve">이 </w:t>
-      </w:r>
-      <w:r>
-        <w:t>BGM</w:t>
-      </w:r>
-      <w:r>
-        <w:rPr>
-          <w:rFonts w:hint="eastAsia"/>
-        </w:rPr>
-        <w:t>으로 사용되는 등 여러 오마주가 담겨있다.</w:t>
-      </w:r>
-    </w:p>
-    <w:p>
-      <w:r>
-        <w:rPr>
-          <w:rFonts w:hint="eastAsia"/>
-        </w:rPr>
         <w:t xml:space="preserve">영화 </w:t>
       </w:r>
       <w:r>
@@ -2378,7 +2552,21 @@
         <w:rPr>
           <w:rFonts w:hint="eastAsia"/>
         </w:rPr>
-        <w:t xml:space="preserve"> 픽사의 명작</w:t>
+        <w:t xml:space="preserve"> </w:t>
+      </w:r>
+      <w:proofErr w:type="spellStart"/>
+      <w:r>
+        <w:rPr>
+          <w:rFonts w:hint="eastAsia"/>
+        </w:rPr>
+        <w:t>픽사의</w:t>
+      </w:r>
+      <w:proofErr w:type="spellEnd"/>
+      <w:r>
+        <w:rPr>
+          <w:rFonts w:hint="eastAsia"/>
+        </w:rPr>
+        <w:t xml:space="preserve"> 명작</w:t>
       </w:r>
       <w:r>
         <w:t xml:space="preserve"> </w:t>
@@ -2419,9 +2607,9 @@
           <w:noProof/>
         </w:rPr>
         <w:drawing>
-          <wp:inline distT="0" distB="0" distL="0" distR="0" wp14:anchorId="4C27162F" wp14:editId="3B6DE2CF">
-            <wp:extent cx="1528549" cy="1388127"/>
-            <wp:effectExtent l="0" t="0" r="0" b="2540"/>
+          <wp:inline distT="0" distB="0" distL="0" distR="0" wp14:anchorId="4C27162F" wp14:editId="780BE6DB">
+            <wp:extent cx="1480291" cy="1344304"/>
+            <wp:effectExtent l="0" t="0" r="5715" b="8255"/>
             <wp:docPr id="4" name="그림 4" descr="GLaDOS | Half-Life Wiki | Fandom"/>
             <wp:cNvGraphicFramePr>
               <a:graphicFrameLocks xmlns:a="http://schemas.openxmlformats.org/drawingml/2006/main" noChangeAspect="1"/>
@@ -2449,7 +2637,7 @@
                   <pic:spPr bwMode="auto">
                     <a:xfrm>
                       <a:off x="0" y="0"/>
-                      <a:ext cx="1545819" cy="1403811"/>
+                      <a:ext cx="1519573" cy="1379977"/>
                     </a:xfrm>
                     <a:prstGeom prst="rect">
                       <a:avLst/>
@@ -2481,8 +2669,8 @@
           <w:noProof/>
         </w:rPr>
         <w:drawing>
-          <wp:inline distT="0" distB="0" distL="0" distR="0" wp14:anchorId="4C09962A" wp14:editId="1A0FE619">
-            <wp:extent cx="1586804" cy="1415332"/>
+          <wp:inline distT="0" distB="0" distL="0" distR="0" wp14:anchorId="4C09962A" wp14:editId="77458E86">
+            <wp:extent cx="1521725" cy="1357285"/>
             <wp:effectExtent l="0" t="0" r="0" b="0"/>
             <wp:docPr id="3" name="그림 3" descr="글라도스 - Portal Wiki"/>
             <wp:cNvGraphicFramePr>
@@ -2511,7 +2699,7 @@
                   <pic:spPr bwMode="auto">
                     <a:xfrm>
                       <a:off x="0" y="0"/>
-                      <a:ext cx="1639988" cy="1462769"/>
+                      <a:ext cx="1594026" cy="1421773"/>
                     </a:xfrm>
                     <a:prstGeom prst="rect">
                       <a:avLst/>
@@ -2590,16 +2778,37 @@
           <w:sz w:val="18"/>
           <w:szCs w:val="18"/>
         </w:rPr>
-        <w:t>편의 G</w:t>
-      </w:r>
-      <w:r>
-        <w:rPr>
-          <w:i/>
-          <w:iCs/>
-          <w:sz w:val="18"/>
-          <w:szCs w:val="18"/>
-        </w:rPr>
-        <w:t>LaDOS. 1</w:t>
+        <w:t xml:space="preserve">편의 </w:t>
+      </w:r>
+      <w:proofErr w:type="spellStart"/>
+      <w:r>
+        <w:rPr>
+          <w:rFonts w:hint="eastAsia"/>
+          <w:i/>
+          <w:iCs/>
+          <w:sz w:val="18"/>
+          <w:szCs w:val="18"/>
+        </w:rPr>
+        <w:t>G</w:t>
+      </w:r>
+      <w:r>
+        <w:rPr>
+          <w:i/>
+          <w:iCs/>
+          <w:sz w:val="18"/>
+          <w:szCs w:val="18"/>
+        </w:rPr>
+        <w:t>LaDOS</w:t>
+      </w:r>
+      <w:proofErr w:type="spellEnd"/>
+      <w:r>
+        <w:rPr>
+          <w:i/>
+          <w:iCs/>
+          <w:sz w:val="18"/>
+          <w:szCs w:val="18"/>
+        </w:rPr>
+        <w:t>. 1</w:t>
       </w:r>
       <w:r>
         <w:rPr>
@@ -2666,14 +2875,66 @@
         <w:rPr>
           <w:rFonts w:hint="eastAsia"/>
         </w:rPr>
-        <w:t xml:space="preserve">HAL의 오마주로는 게임 &lt;Portal&gt;과 &lt;Portal 2&gt;의 </w:t>
-      </w:r>
+        <w:t xml:space="preserve">HAL의 </w:t>
+      </w:r>
+      <w:proofErr w:type="spellStart"/>
+      <w:r>
+        <w:rPr>
+          <w:rFonts w:hint="eastAsia"/>
+        </w:rPr>
+        <w:t>오마주로는</w:t>
+      </w:r>
+      <w:proofErr w:type="spellEnd"/>
+      <w:r>
+        <w:rPr>
+          <w:rFonts w:hint="eastAsia"/>
+        </w:rPr>
+        <w:t xml:space="preserve"> 게임 &lt;Portal&gt;</w:t>
+      </w:r>
+      <w:r>
+        <w:t>(</w:t>
+      </w:r>
+      <w:r>
+        <w:rPr>
+          <w:rFonts w:hint="eastAsia"/>
+        </w:rPr>
+        <w:t xml:space="preserve">이하 포탈 </w:t>
+      </w:r>
+      <w:r>
+        <w:t>1)</w:t>
+      </w:r>
+      <w:r>
+        <w:rPr>
+          <w:rFonts w:hint="eastAsia"/>
+        </w:rPr>
+        <w:t>과 &lt;Portal 2&gt;</w:t>
+      </w:r>
+      <w:r>
+        <w:t>(</w:t>
+      </w:r>
+      <w:r>
+        <w:rPr>
+          <w:rFonts w:hint="eastAsia"/>
+        </w:rPr>
+        <w:t xml:space="preserve">이하 포탈 </w:t>
+      </w:r>
+      <w:r>
+        <w:t>2)</w:t>
+      </w:r>
+      <w:r>
+        <w:rPr>
+          <w:rFonts w:hint="eastAsia"/>
+        </w:rPr>
+        <w:t xml:space="preserve">의 </w:t>
+      </w:r>
+      <w:proofErr w:type="spellStart"/>
       <w:r>
         <w:rPr>
           <w:rFonts w:hint="eastAsia"/>
         </w:rPr>
         <w:t>글라도스</w:t>
       </w:r>
+      <w:proofErr w:type="spellEnd"/>
       <w:r>
         <w:rPr>
           <w:rFonts w:hint="eastAsia"/>
@@ -2682,6 +2943,7 @@
         </w:rPr>
         <w:t xml:space="preserve"> </w:t>
       </w:r>
+      <w:proofErr w:type="spellStart"/>
       <w:r>
         <w:rPr>
           <w:sz w:val="16"/>
@@ -2689,6 +2951,7 @@
         </w:rPr>
         <w:t>GLaDOS</w:t>
       </w:r>
+      <w:proofErr w:type="spellEnd"/>
       <w:r>
         <w:rPr>
           <w:rFonts w:hint="eastAsia"/>
@@ -2698,11 +2961,19 @@
       <w:r>
         <w:t xml:space="preserve"> </w:t>
       </w:r>
-      <w:r>
-        <w:rPr>
-          <w:rFonts w:hint="eastAsia"/>
-        </w:rPr>
-        <w:t>글라도스는 회사 전체 설비를 컨트롤하고 실험자들을 대상으로 실험을 진행하는 인공지능인데,</w:t>
+      <w:proofErr w:type="spellStart"/>
+      <w:r>
+        <w:rPr>
+          <w:rFonts w:hint="eastAsia"/>
+        </w:rPr>
+        <w:t>글라도스는</w:t>
+      </w:r>
+      <w:proofErr w:type="spellEnd"/>
+      <w:r>
+        <w:rPr>
+          <w:rFonts w:hint="eastAsia"/>
+        </w:rPr>
+        <w:t xml:space="preserve"> 회사 전체 설비를 컨트롤하고 실험자들을 대상으로 실험을 진행하는 인공지능인데,</w:t>
       </w:r>
       <w:r>
         <w:t xml:space="preserve"> </w:t>
@@ -2714,320 +2985,491 @@
         <w:t>문제는 그 실험이 조금 많이 위험하다는 것이다.</w:t>
       </w:r>
       <w:r>
-        <w:t xml:space="preserve"> “</w:t>
-      </w:r>
-      <w:r>
-        <w:rPr>
-          <w:rFonts w:hint="eastAsia"/>
+        <w:t xml:space="preserve"> </w:t>
+      </w:r>
+    </w:p>
+    <w:p/>
+    <w:p>
+      <w:pPr>
+        <w:ind w:firstLineChars="0" w:firstLine="0"/>
+        <w:jc w:val="center"/>
+        <w:rPr>
+          <w:i/>
+          <w:iCs/>
+        </w:rPr>
+      </w:pPr>
+      <w:r>
+        <w:rPr>
+          <w:i/>
+          <w:iCs/>
+        </w:rPr>
+        <w:t>“</w:t>
+      </w:r>
+      <w:r>
+        <w:rPr>
+          <w:rFonts w:hint="eastAsia"/>
+          <w:i/>
+          <w:iCs/>
         </w:rPr>
         <w:t>이</w:t>
       </w:r>
       <w:r>
-        <w:t xml:space="preserve"> 방 왼쪽에 있는 고에너지 펠릿은 </w:t>
-      </w:r>
-      <w:r>
-        <w:t>증</w:t>
-      </w:r>
-      <w:r>
-        <w:lastRenderedPageBreak/>
-        <w:t>발과 같은</w:t>
-      </w:r>
-      <w:r>
+        <w:rPr>
+          <w:i/>
+          <w:iCs/>
+        </w:rPr>
+        <w:t xml:space="preserve"> 방 왼쪽에 있는 고에너지 </w:t>
+      </w:r>
+      <w:proofErr w:type="spellStart"/>
+      <w:r>
+        <w:rPr>
+          <w:i/>
+          <w:iCs/>
+        </w:rPr>
+        <w:t>펠릿은</w:t>
+      </w:r>
+      <w:proofErr w:type="spellEnd"/>
+      <w:r>
+        <w:rPr>
+          <w:i/>
+          <w:iCs/>
+        </w:rPr>
+        <w:t xml:space="preserve"> 증발과 같은</w:t>
+      </w:r>
+      <w:r>
+        <w:rPr>
+          <w:i/>
+          <w:iCs/>
+        </w:rPr>
         <w:t>(!)</w:t>
       </w:r>
       <w:r>
-        <w:t xml:space="preserve"> 영구적인 장애를 일으킬 수 있습니다.</w:t>
-      </w:r>
-      <w:r>
-        <w:t>”</w:t>
-      </w:r>
-      <w:r>
-        <w:rPr>
-          <w:rFonts w:hint="eastAsia"/>
-        </w:rPr>
-        <w:t>라던지,</w:t>
-      </w:r>
-      <w:r>
-        <w:t xml:space="preserve"> “</w:t>
-      </w:r>
-      <w:r>
-        <w:rPr>
-          <w:rFonts w:hint="eastAsia"/>
-        </w:rPr>
-        <w:t>이</w:t>
-      </w:r>
-      <w:r>
-        <w:t xml:space="preserve"> 실험실의 바닥면은 귀하를 살해할 수도 있습니다. 잘 피하십시오</w:t>
-      </w:r>
-      <w:r>
-        <w:t>(!!)</w:t>
-      </w:r>
-      <w:r>
-        <w:t>.</w:t>
-      </w:r>
-      <w:r>
-        <w:t xml:space="preserve">” </w:t>
-      </w:r>
-      <w:r>
-        <w:rPr>
-          <w:rFonts w:hint="eastAsia"/>
-        </w:rPr>
-        <w:t xml:space="preserve">같은 소름끼치는 말을 </w:t>
-      </w:r>
-      <w:r>
-        <w:rPr>
-          <w:rFonts w:hint="eastAsia"/>
-        </w:rPr>
-        <w:t>아무렇지</w:t>
-      </w:r>
-      <w:r>
-        <w:rPr>
-          <w:rFonts w:hint="eastAsia"/>
-        </w:rPr>
-        <w:t>도 않게 한다.</w:t>
-      </w:r>
-      <w:r>
-        <w:t xml:space="preserve"> </w:t>
-      </w:r>
-      <w:r>
-        <w:rPr>
-          <w:rFonts w:hint="eastAsia"/>
-        </w:rPr>
-        <w:t>심지어</w:t>
-      </w:r>
-      <w:r>
-        <w:rPr>
-          <w:rFonts w:hint="eastAsia"/>
-        </w:rPr>
-        <w:t xml:space="preserve"> </w:t>
-      </w:r>
-      <w:r>
-        <w:rPr>
-          <w:rFonts w:hint="eastAsia"/>
-        </w:rPr>
-        <w:t>중후반부부터</w:t>
-      </w:r>
-      <w:r>
-        <w:rPr>
-          <w:rFonts w:hint="eastAsia"/>
-        </w:rPr>
-        <w:t>는</w:t>
-      </w:r>
-      <w:r>
-        <w:rPr>
-          <w:rFonts w:hint="eastAsia"/>
-        </w:rPr>
-        <w:t xml:space="preserve"> 그냥</w:t>
-      </w:r>
-      <w:r>
-        <w:rPr>
-          <w:rFonts w:hint="eastAsia"/>
-        </w:rPr>
-        <w:t xml:space="preserve"> </w:t>
-      </w:r>
-      <w:r>
-        <w:rPr>
-          <w:rFonts w:hint="eastAsia"/>
-        </w:rPr>
-        <w:t>당당하게 죽이려든다.</w:t>
-      </w:r>
-      <w:r>
-        <w:t xml:space="preserve"> </w:t>
-      </w:r>
-      <w:r>
-        <w:t>&lt;</w:t>
-      </w:r>
-      <w:r>
-        <w:rPr>
-          <w:rFonts w:hint="eastAsia"/>
-        </w:rPr>
-        <w:t>Portal</w:t>
-      </w:r>
-      <w:r>
-        <w:t xml:space="preserve"> </w:t>
-      </w:r>
-      <w:r>
-        <w:t>2</w:t>
-      </w:r>
-      <w:r>
-        <w:t>&gt;</w:t>
-      </w:r>
-      <w:r>
-        <w:rPr>
-          <w:rFonts w:hint="eastAsia"/>
-        </w:rPr>
-        <w:t xml:space="preserve">에서는 </w:t>
-      </w:r>
-      <w:r>
-        <w:rPr>
-          <w:rFonts w:hint="eastAsia"/>
-        </w:rPr>
-        <w:t>조금</w:t>
-      </w:r>
-      <w:r>
-        <w:rPr>
-          <w:rFonts w:hint="eastAsia"/>
-        </w:rPr>
-        <w:t xml:space="preserve"> 나아</w:t>
-      </w:r>
-      <w:r>
-        <w:rPr>
-          <w:rFonts w:hint="eastAsia"/>
-        </w:rPr>
-        <w:t>질 뻔</w:t>
-      </w:r>
-      <w:r>
-        <w:t>…</w:t>
-      </w:r>
-      <w:r>
-        <w:rPr>
-          <w:rFonts w:hint="eastAsia"/>
-        </w:rPr>
-        <w:t>하</w:t>
-      </w:r>
-      <w:r>
-        <w:rPr>
-          <w:rFonts w:hint="eastAsia"/>
-        </w:rPr>
-        <w:t>기는 개뿔</w:t>
-      </w:r>
-      <w:r>
-        <w:rPr>
-          <w:rFonts w:hint="eastAsia"/>
-        </w:rPr>
-        <w:t>,</w:t>
-      </w:r>
-      <w:r>
-        <w:rPr>
-          <w:rFonts w:hint="eastAsia"/>
-        </w:rPr>
-        <w:t xml:space="preserve"> </w:t>
-      </w:r>
-      <w:r>
-        <w:rPr>
-          <w:rFonts w:hint="eastAsia"/>
-        </w:rPr>
-        <w:t>더</w:t>
-      </w:r>
-      <w:r>
-        <w:rPr>
-          <w:rFonts w:hint="eastAsia"/>
-        </w:rPr>
-        <w:t xml:space="preserve"> 참신한 </w:t>
-      </w:r>
-      <w:r>
-        <w:rPr>
-          <w:rFonts w:hint="eastAsia"/>
-        </w:rPr>
-        <w:t>함정</w:t>
-      </w:r>
-      <w:r>
-        <w:rPr>
-          <w:rFonts w:hint="eastAsia"/>
-        </w:rPr>
-        <w:t>들로 죽이려든다.</w:t>
-      </w:r>
-      <w:r>
-        <w:t xml:space="preserve"> &lt;</w:t>
-      </w:r>
-      <w:r>
-        <w:rPr>
-          <w:rFonts w:hint="eastAsia"/>
-        </w:rPr>
-        <w:t>Portal</w:t>
-      </w:r>
-      <w:r>
-        <w:t>&gt;</w:t>
-      </w:r>
-      <w:r>
-        <w:rPr>
-          <w:rFonts w:hint="eastAsia"/>
-        </w:rPr>
-        <w:t>에서</w:t>
-      </w:r>
-      <w:r>
-        <w:rPr>
-          <w:rFonts w:hint="eastAsia"/>
-        </w:rPr>
-        <w:t xml:space="preserve"> 글라도스는 </w:t>
-      </w:r>
-      <w:r>
-        <w:rPr>
-          <w:rFonts w:hint="eastAsia"/>
-        </w:rPr>
-        <w:t>결국 주인공에게 파괴되</w:t>
-      </w:r>
-      <w:r>
-        <w:rPr>
-          <w:rFonts w:hint="eastAsia"/>
-        </w:rPr>
-        <w:t>는 결말을 맞게 되고</w:t>
-      </w:r>
-      <w:r>
-        <w:rPr>
-          <w:rFonts w:hint="eastAsia"/>
-        </w:rPr>
-        <w:t>,</w:t>
-      </w:r>
-      <w:r>
-        <w:t xml:space="preserve"> </w:t>
-      </w:r>
-      <w:r>
-        <w:rPr>
-          <w:rFonts w:hint="eastAsia"/>
-        </w:rPr>
-        <w:t xml:space="preserve">부활한 </w:t>
-      </w:r>
-      <w:r>
-        <w:t>&lt;</w:t>
-      </w:r>
-      <w:r>
-        <w:rPr>
-          <w:rFonts w:hint="eastAsia"/>
-        </w:rPr>
-        <w:t>Portal</w:t>
-      </w:r>
-      <w:r>
-        <w:t xml:space="preserve"> </w:t>
-      </w:r>
-      <w:r>
-        <w:t>2</w:t>
-      </w:r>
-      <w:r>
-        <w:t>&gt;</w:t>
-      </w:r>
-      <w:r>
-        <w:rPr>
-          <w:rFonts w:hint="eastAsia"/>
-        </w:rPr>
-        <w:t xml:space="preserve">에서는 </w:t>
-      </w:r>
-      <w:r>
-        <w:rPr>
-          <w:rFonts w:hint="eastAsia"/>
-        </w:rPr>
-        <w:t xml:space="preserve">최종 </w:t>
-      </w:r>
-      <w:r>
-        <w:rPr>
-          <w:rFonts w:hint="eastAsia"/>
-        </w:rPr>
-        <w:t>보스가 아</w:t>
-      </w:r>
-      <w:r>
-        <w:rPr>
-          <w:rFonts w:hint="eastAsia"/>
-        </w:rPr>
-        <w:t xml:space="preserve">닌 </w:t>
-      </w:r>
-      <w:r>
-        <w:rPr>
-          <w:rFonts w:hint="eastAsia"/>
-        </w:rPr>
-        <w:t>역할로 등장해 주인공과 협력해 최종 보스를 처치하게 된다.</w:t>
+        <w:rPr>
+          <w:i/>
+          <w:iCs/>
+        </w:rPr>
+        <w:t xml:space="preserve"> 영구적인 장애를 일으킬 수 있습니다.”</w:t>
       </w:r>
     </w:p>
     <w:p>
+      <w:pPr>
+        <w:jc w:val="center"/>
+        <w:rPr>
+          <w:i/>
+          <w:iCs/>
+        </w:rPr>
+      </w:pPr>
+    </w:p>
+    <w:p>
+      <w:pPr>
+        <w:ind w:firstLineChars="0" w:firstLine="0"/>
+      </w:pPr>
+      <w:proofErr w:type="spellStart"/>
+      <w:r>
+        <w:rPr>
+          <w:rFonts w:hint="eastAsia"/>
+        </w:rPr>
+        <w:t>라던지</w:t>
+      </w:r>
+      <w:proofErr w:type="spellEnd"/>
+      <w:r>
+        <w:rPr>
+          <w:rFonts w:hint="eastAsia"/>
+        </w:rPr>
+        <w:t>,</w:t>
+      </w:r>
+      <w:r>
+        <w:t xml:space="preserve"> </w:t>
+      </w:r>
+    </w:p>
+    <w:p>
+      <w:pPr>
+        <w:ind w:firstLineChars="0" w:firstLine="0"/>
+      </w:pPr>
+    </w:p>
+    <w:p>
+      <w:pPr>
+        <w:ind w:firstLineChars="0" w:firstLine="0"/>
+        <w:jc w:val="center"/>
+        <w:rPr>
+          <w:i/>
+          <w:iCs/>
+        </w:rPr>
+      </w:pPr>
+      <w:r>
+        <w:rPr>
+          <w:i/>
+          <w:iCs/>
+        </w:rPr>
+        <w:t>“</w:t>
+      </w:r>
+      <w:r>
+        <w:rPr>
+          <w:rFonts w:hint="eastAsia"/>
+          <w:i/>
+          <w:iCs/>
+        </w:rPr>
+        <w:t>이</w:t>
+      </w:r>
+      <w:r>
+        <w:rPr>
+          <w:i/>
+          <w:iCs/>
+        </w:rPr>
+        <w:t xml:space="preserve"> 실험실의 바닥면은 귀하를 살해할 수도 있습니다.</w:t>
+      </w:r>
+    </w:p>
+    <w:p>
+      <w:pPr>
+        <w:ind w:firstLineChars="0" w:firstLine="0"/>
+        <w:jc w:val="center"/>
+        <w:rPr>
+          <w:i/>
+          <w:iCs/>
+        </w:rPr>
+      </w:pPr>
+      <w:r>
+        <w:rPr>
+          <w:i/>
+          <w:iCs/>
+        </w:rPr>
+        <w:t>잘 피하십시오</w:t>
+      </w:r>
+      <w:r>
+        <w:rPr>
+          <w:i/>
+          <w:iCs/>
+        </w:rPr>
+        <w:t>(!!)</w:t>
+      </w:r>
+      <w:r>
+        <w:rPr>
+          <w:i/>
+          <w:iCs/>
+        </w:rPr>
+        <w:t>.</w:t>
+      </w:r>
+      <w:r>
+        <w:rPr>
+          <w:i/>
+          <w:iCs/>
+        </w:rPr>
+        <w:t>”</w:t>
+      </w:r>
+    </w:p>
+    <w:p>
+      <w:pPr>
+        <w:jc w:val="center"/>
+        <w:rPr>
+          <w:i/>
+          <w:iCs/>
+        </w:rPr>
+      </w:pPr>
+    </w:p>
+    <w:p>
+      <w:pPr>
+        <w:ind w:firstLineChars="0" w:firstLine="0"/>
+      </w:pPr>
+      <w:r>
+        <w:rPr>
+          <w:rFonts w:hint="eastAsia"/>
+        </w:rPr>
+        <w:t xml:space="preserve">같은 </w:t>
+      </w:r>
+      <w:proofErr w:type="spellStart"/>
+      <w:r>
+        <w:rPr>
+          <w:rFonts w:hint="eastAsia"/>
+        </w:rPr>
+        <w:t>소름끼치는</w:t>
+      </w:r>
+      <w:proofErr w:type="spellEnd"/>
+      <w:r>
+        <w:rPr>
+          <w:rFonts w:hint="eastAsia"/>
+        </w:rPr>
+        <w:t xml:space="preserve"> 말을 </w:t>
+      </w:r>
+      <w:r>
+        <w:rPr>
+          <w:rFonts w:hint="eastAsia"/>
+        </w:rPr>
+        <w:t>아무렇지</w:t>
+      </w:r>
+      <w:r>
+        <w:rPr>
+          <w:rFonts w:hint="eastAsia"/>
+        </w:rPr>
+        <w:t>도 않게 한다.</w:t>
+      </w:r>
+      <w:r>
+        <w:t xml:space="preserve"> </w:t>
+      </w:r>
+      <w:r>
+        <w:rPr>
+          <w:rFonts w:hint="eastAsia"/>
+        </w:rPr>
+        <w:t>심지어</w:t>
+      </w:r>
+      <w:r>
+        <w:rPr>
+          <w:rFonts w:hint="eastAsia"/>
+        </w:rPr>
+        <w:t xml:space="preserve"> </w:t>
+      </w:r>
+      <w:proofErr w:type="spellStart"/>
+      <w:r>
+        <w:rPr>
+          <w:rFonts w:hint="eastAsia"/>
+        </w:rPr>
+        <w:t>중후반부부터</w:t>
+      </w:r>
+      <w:r>
+        <w:rPr>
+          <w:rFonts w:hint="eastAsia"/>
+        </w:rPr>
+        <w:t>는</w:t>
+      </w:r>
+      <w:proofErr w:type="spellEnd"/>
+      <w:r>
+        <w:rPr>
+          <w:rFonts w:hint="eastAsia"/>
+        </w:rPr>
+        <w:t xml:space="preserve"> 그냥</w:t>
+      </w:r>
+      <w:r>
+        <w:rPr>
+          <w:rFonts w:hint="eastAsia"/>
+        </w:rPr>
+        <w:t xml:space="preserve"> </w:t>
+      </w:r>
+      <w:r>
+        <w:rPr>
+          <w:rFonts w:hint="eastAsia"/>
+        </w:rPr>
+        <w:t xml:space="preserve">당당하게 </w:t>
+      </w:r>
+      <w:proofErr w:type="spellStart"/>
+      <w:r>
+        <w:rPr>
+          <w:rFonts w:hint="eastAsia"/>
+        </w:rPr>
+        <w:t>죽이려든다</w:t>
+      </w:r>
+      <w:proofErr w:type="spellEnd"/>
+      <w:r>
+        <w:rPr>
+          <w:rFonts w:hint="eastAsia"/>
+        </w:rPr>
+        <w:t>.</w:t>
+      </w:r>
+      <w:r>
+        <w:t xml:space="preserve"> </w:t>
+      </w:r>
+      <w:r>
+        <w:rPr>
+          <w:rFonts w:hint="eastAsia"/>
+        </w:rPr>
+        <w:t xml:space="preserve">포탈 </w:t>
+      </w:r>
+      <w:r>
+        <w:t>2</w:t>
+      </w:r>
+      <w:r>
+        <w:rPr>
+          <w:rFonts w:hint="eastAsia"/>
+        </w:rPr>
+        <w:t xml:space="preserve">에서는 </w:t>
+      </w:r>
+      <w:r>
+        <w:rPr>
+          <w:rFonts w:hint="eastAsia"/>
+        </w:rPr>
+        <w:t>조금</w:t>
+      </w:r>
+      <w:r>
+        <w:rPr>
+          <w:rFonts w:hint="eastAsia"/>
+        </w:rPr>
+        <w:t xml:space="preserve"> 나아</w:t>
+      </w:r>
+      <w:r>
+        <w:rPr>
+          <w:rFonts w:hint="eastAsia"/>
+        </w:rPr>
+        <w:t>질 뻔</w:t>
+      </w:r>
+      <w:r>
+        <w:t>…</w:t>
+      </w:r>
+      <w:r>
+        <w:rPr>
+          <w:rFonts w:hint="eastAsia"/>
+        </w:rPr>
+        <w:t>하</w:t>
+      </w:r>
+      <w:r>
+        <w:rPr>
+          <w:rFonts w:hint="eastAsia"/>
+        </w:rPr>
+        <w:t>기는 개뿔</w:t>
+      </w:r>
+      <w:r>
+        <w:rPr>
+          <w:rFonts w:hint="eastAsia"/>
+        </w:rPr>
+        <w:t>,</w:t>
+      </w:r>
+      <w:r>
+        <w:rPr>
+          <w:rFonts w:hint="eastAsia"/>
+        </w:rPr>
+        <w:t xml:space="preserve"> </w:t>
+      </w:r>
+      <w:r>
+        <w:rPr>
+          <w:rFonts w:hint="eastAsia"/>
+        </w:rPr>
+        <w:t>더</w:t>
+      </w:r>
+      <w:r>
+        <w:rPr>
+          <w:rFonts w:hint="eastAsia"/>
+        </w:rPr>
+        <w:t xml:space="preserve"> 참신한 </w:t>
+      </w:r>
+      <w:r>
+        <w:rPr>
+          <w:rFonts w:hint="eastAsia"/>
+        </w:rPr>
+        <w:t>함정</w:t>
+      </w:r>
+      <w:r>
+        <w:rPr>
+          <w:rFonts w:hint="eastAsia"/>
+        </w:rPr>
+        <w:t xml:space="preserve">들로 </w:t>
+      </w:r>
+      <w:proofErr w:type="spellStart"/>
+      <w:r>
+        <w:rPr>
+          <w:rFonts w:hint="eastAsia"/>
+        </w:rPr>
+        <w:t>죽이려든다</w:t>
+      </w:r>
+      <w:proofErr w:type="spellEnd"/>
+      <w:r>
+        <w:rPr>
+          <w:rFonts w:hint="eastAsia"/>
+        </w:rPr>
+        <w:t>.</w:t>
+      </w:r>
+      <w:r>
+        <w:t xml:space="preserve"> </w:t>
+      </w:r>
+      <w:r>
+        <w:rPr>
+          <w:rFonts w:hint="eastAsia"/>
+        </w:rPr>
+        <w:t xml:space="preserve">포탈 </w:t>
+      </w:r>
+      <w:r>
+        <w:t>1</w:t>
+      </w:r>
+      <w:r>
+        <w:rPr>
+          <w:rFonts w:hint="eastAsia"/>
+        </w:rPr>
+        <w:t>에서</w:t>
+      </w:r>
+      <w:r>
+        <w:rPr>
+          <w:rFonts w:hint="eastAsia"/>
+        </w:rPr>
+        <w:t xml:space="preserve"> </w:t>
+      </w:r>
+      <w:proofErr w:type="spellStart"/>
+      <w:r>
+        <w:rPr>
+          <w:rFonts w:hint="eastAsia"/>
+        </w:rPr>
+        <w:t>글라도스는</w:t>
+      </w:r>
+      <w:proofErr w:type="spellEnd"/>
+      <w:r>
+        <w:rPr>
+          <w:rFonts w:hint="eastAsia"/>
+        </w:rPr>
+        <w:t xml:space="preserve"> </w:t>
+      </w:r>
+      <w:r>
+        <w:rPr>
+          <w:rFonts w:hint="eastAsia"/>
+        </w:rPr>
+        <w:t>결국 주인공에게 파괴되</w:t>
+      </w:r>
+      <w:r>
+        <w:rPr>
+          <w:rFonts w:hint="eastAsia"/>
+        </w:rPr>
+        <w:t>는 결말을 맞게 되고</w:t>
+      </w:r>
+      <w:r>
+        <w:rPr>
+          <w:rFonts w:hint="eastAsia"/>
+        </w:rPr>
+        <w:t>,</w:t>
+      </w:r>
+      <w:r>
+        <w:t xml:space="preserve"> </w:t>
+      </w:r>
+      <w:r>
+        <w:rPr>
+          <w:rFonts w:hint="eastAsia"/>
+        </w:rPr>
+        <w:t xml:space="preserve">부활한 </w:t>
+      </w:r>
+      <w:r>
+        <w:rPr>
+          <w:rFonts w:hint="eastAsia"/>
+        </w:rPr>
+        <w:t xml:space="preserve">포탈 </w:t>
+      </w:r>
+      <w:r>
+        <w:t>2</w:t>
+      </w:r>
+      <w:r>
+        <w:rPr>
+          <w:rFonts w:hint="eastAsia"/>
+        </w:rPr>
+        <w:t xml:space="preserve">에서는 </w:t>
+      </w:r>
+      <w:r>
+        <w:rPr>
+          <w:rFonts w:hint="eastAsia"/>
+        </w:rPr>
+        <w:t xml:space="preserve">최종 </w:t>
+      </w:r>
+      <w:r>
+        <w:rPr>
+          <w:rFonts w:hint="eastAsia"/>
+        </w:rPr>
+        <w:t>보스가 아</w:t>
+      </w:r>
+      <w:r>
+        <w:rPr>
+          <w:rFonts w:hint="eastAsia"/>
+        </w:rPr>
+        <w:t xml:space="preserve">닌 </w:t>
+      </w:r>
+      <w:r>
+        <w:rPr>
+          <w:rFonts w:hint="eastAsia"/>
+        </w:rPr>
+        <w:t>역할로 등장해 주인공과 협력해 최종 보스를 처치하게 된다.</w:t>
+      </w:r>
+    </w:p>
+    <w:p>
       <w:r>
         <w:rPr>
           <w:rFonts w:hint="eastAsia"/>
@@ -3151,11 +3593,19 @@
       <w:r>
         <w:t xml:space="preserve"> </w:t>
       </w:r>
-      <w:r>
-        <w:rPr>
-          <w:rFonts w:hint="eastAsia"/>
-        </w:rPr>
-        <w:t>뒷광고 받지 않았으니 안심하시</w:t>
+      <w:proofErr w:type="spellStart"/>
+      <w:r>
+        <w:rPr>
+          <w:rFonts w:hint="eastAsia"/>
+        </w:rPr>
+        <w:t>뒷광고</w:t>
+      </w:r>
+      <w:proofErr w:type="spellEnd"/>
+      <w:r>
+        <w:rPr>
+          <w:rFonts w:hint="eastAsia"/>
+        </w:rPr>
+        <w:t xml:space="preserve"> 받지 않았으니 안심하시</w:t>
       </w:r>
       <w:r>
         <w:rPr>
@@ -3201,13 +3651,29 @@
         <w:t>다 보</w:t>
       </w:r>
       <w:r>
-        <w:t xml:space="preserve">면 현실에서도 저렇게 인간과 구분할 수조차 없는인공지능들이 나올까 두렵기도 하다. </w:t>
-      </w:r>
-      <w:r>
-        <w:rPr>
-          <w:rFonts w:hint="eastAsia"/>
-        </w:rPr>
-        <w:t>사실 작품 속에서 이런 인공지능이 등장했다는 것 자체가 인간이 이러한 인공지능이 현실 속에서 등장하길 두려워</w:t>
+        <w:t>면 현실에서도 저렇게 인간과 구분할 수조차 없는</w:t>
+      </w:r>
+      <w:r>
+        <w:rPr>
+          <w:rFonts w:hint="eastAsia"/>
+        </w:rPr>
+        <w:t xml:space="preserve"> </w:t>
+      </w:r>
+      <w:r>
+        <w:t xml:space="preserve">인공지능들이 나올까 두렵기도 하다. </w:t>
+      </w:r>
+      <w:r>
+        <w:rPr>
+          <w:rFonts w:hint="eastAsia"/>
+        </w:rPr>
+        <w:t xml:space="preserve">사실 작품 속에서 이런 인공지능이 등장했다는 것 자체가 인간이 이러한 인공지능이 </w:t>
+      </w:r>
+      <w:r>
+        <w:rPr>
+          <w:rFonts w:hint="eastAsia"/>
+        </w:rPr>
+        <w:lastRenderedPageBreak/>
+        <w:t>현실 속에서 등장하길 두려워</w:t>
       </w:r>
       <w:r>
         <w:rPr>
@@ -3215,6 +3681,7 @@
         </w:rPr>
         <w:t xml:space="preserve">한다는 사실을 </w:t>
       </w:r>
+      <w:proofErr w:type="spellStart"/>
       <w:r>
         <w:rPr>
           <w:rFonts w:hint="eastAsia"/>
@@ -3225,7 +3692,14 @@
         <w:rPr>
           <w:rFonts w:hint="eastAsia"/>
         </w:rPr>
-        <w:t>하는 것</w:t>
+        <w:t>하는</w:t>
+      </w:r>
+      <w:proofErr w:type="spellEnd"/>
+      <w:r>
+        <w:rPr>
+          <w:rFonts w:hint="eastAsia"/>
+        </w:rPr>
+        <w:t xml:space="preserve"> 것</w:t>
       </w:r>
       <w:r>
         <w:rPr>
@@ -3252,7 +3726,15 @@
         <w:t xml:space="preserve">실현 </w:t>
       </w:r>
       <w:r>
-        <w:t xml:space="preserve">가능할까? 다른 부분들을 다 제쳐두고 기술적인 부분만 고려해서 결론을 내린다면 ‘모른다’이다. </w:t>
+        <w:t xml:space="preserve">가능할까? 다른 부분들을 다 </w:t>
+      </w:r>
+      <w:proofErr w:type="spellStart"/>
+      <w:r>
+        <w:t>제쳐두고</w:t>
+      </w:r>
+      <w:proofErr w:type="spellEnd"/>
+      <w:r>
+        <w:t xml:space="preserve"> 기술적인 부분만 고려해서 결론을 내린다면 ‘모른다’이다. </w:t>
       </w:r>
       <w:r>
         <w:rPr>
@@ -3284,7 +3766,21 @@
         <w:rPr>
           <w:rFonts w:hint="eastAsia"/>
         </w:rPr>
-        <w:t>설마 까먹진 않았으리라 믿는다.</w:t>
+        <w:t xml:space="preserve">설마 까먹진 </w:t>
+      </w:r>
+      <w:proofErr w:type="spellStart"/>
+      <w:r>
+        <w:rPr>
+          <w:rFonts w:hint="eastAsia"/>
+        </w:rPr>
+        <w:t>않았으리라</w:t>
+      </w:r>
+      <w:proofErr w:type="spellEnd"/>
+      <w:r>
+        <w:rPr>
+          <w:rFonts w:hint="eastAsia"/>
+        </w:rPr>
+        <w:t xml:space="preserve"> 믿는다.</w:t>
       </w:r>
       <w:r>
         <w:t xml:space="preserve"> </w:t>
@@ -3371,14 +3867,7 @@
         <w:rPr>
           <w:rFonts w:hint="eastAsia"/>
         </w:rPr>
-        <w:t xml:space="preserve">현재까지는 딱 한가지만 </w:t>
-      </w:r>
-      <w:r>
-        <w:rPr>
-          <w:rFonts w:hint="eastAsia"/>
-        </w:rPr>
-        <w:lastRenderedPageBreak/>
-        <w:t xml:space="preserve">잘 할 수 있는 </w:t>
+        <w:t xml:space="preserve">현재까지는 딱 한가지만 잘 할 수 있는 </w:t>
       </w:r>
       <w:r>
         <w:rPr>
@@ -3447,7 +3936,21 @@
         <w:rPr>
           <w:rFonts w:hint="eastAsia"/>
         </w:rPr>
-        <w:t>인공지능 비서인 아마존 알렉사, 구글 어시스턴트,</w:t>
+        <w:t xml:space="preserve">인공지능 비서인 아마존 </w:t>
+      </w:r>
+      <w:proofErr w:type="spellStart"/>
+      <w:r>
+        <w:rPr>
+          <w:rFonts w:hint="eastAsia"/>
+        </w:rPr>
+        <w:t>알렉사</w:t>
+      </w:r>
+      <w:proofErr w:type="spellEnd"/>
+      <w:r>
+        <w:rPr>
+          <w:rFonts w:hint="eastAsia"/>
+        </w:rPr>
+        <w:t>, 구글 어시스턴트,</w:t>
       </w:r>
       <w:r>
         <w:t xml:space="preserve"> </w:t>
@@ -3504,7 +4007,21 @@
         <w:rPr>
           <w:rFonts w:hint="eastAsia"/>
         </w:rPr>
-        <w:t xml:space="preserve"> 우리가 강인공지능을 감당할 수 있느냐 없느냐가 문제가 되기 때문이다.</w:t>
+        <w:t xml:space="preserve"> 우리가 강인공지능을 감당할 수 있느냐 </w:t>
+      </w:r>
+      <w:proofErr w:type="spellStart"/>
+      <w:r>
+        <w:rPr>
+          <w:rFonts w:hint="eastAsia"/>
+        </w:rPr>
+        <w:t>없느냐가</w:t>
+      </w:r>
+      <w:proofErr w:type="spellEnd"/>
+      <w:r>
+        <w:rPr>
+          <w:rFonts w:hint="eastAsia"/>
+        </w:rPr>
+        <w:t xml:space="preserve"> 문제가 되기 때문이다.</w:t>
       </w:r>
       <w:r>
         <w:t xml:space="preserve"> </w:t>
@@ -3555,7 +4072,19 @@
         <w:rPr>
           <w:rFonts w:hint="eastAsia"/>
         </w:rPr>
-        <w:t xml:space="preserve">한창 논란이 되는 부분이 </w:t>
+        <w:t>한창 논란이 되는 부분</w:t>
+      </w:r>
+      <w:r>
+        <w:rPr>
+          <w:rFonts w:hint="eastAsia"/>
+        </w:rPr>
+        <w:t>은</w:t>
+      </w:r>
+      <w:r>
+        <w:rPr>
+          <w:rFonts w:hint="eastAsia"/>
+        </w:rPr>
+        <w:t xml:space="preserve"> </w:t>
       </w:r>
       <w:r>
         <w:rPr>
@@ -3603,16 +4132,37 @@
         <w:rPr>
           <w:rFonts w:hint="eastAsia"/>
         </w:rPr>
-        <w:t>주인공이 HAL을 파괴하려 할 때에는 두렵다는 듯이 말을 한다.</w:t>
-      </w:r>
-      <w:r>
-        <w:t xml:space="preserve"> </w:t>
-      </w:r>
-      <w:r>
-        <w:rPr>
-          <w:rFonts w:hint="eastAsia"/>
-        </w:rPr>
-        <w:t>어쩌면 그저 프로그래밍된 응답일 수도 있겠지만</w:t>
+        <w:t xml:space="preserve">주인공이 HAL을 </w:t>
+      </w:r>
+      <w:r>
+        <w:rPr>
+          <w:rFonts w:hint="eastAsia"/>
+        </w:rPr>
+        <w:lastRenderedPageBreak/>
+        <w:t>파괴하려 할 때에는 두렵다는 듯이 말을 한다.</w:t>
+      </w:r>
+      <w:r>
+        <w:t xml:space="preserve"> </w:t>
+      </w:r>
+      <w:r>
+        <w:rPr>
+          <w:rFonts w:hint="eastAsia"/>
+        </w:rPr>
+        <w:t xml:space="preserve">어쩌면 그저 </w:t>
+      </w:r>
+      <w:proofErr w:type="spellStart"/>
+      <w:r>
+        <w:rPr>
+          <w:rFonts w:hint="eastAsia"/>
+        </w:rPr>
+        <w:t>프로그래밍된</w:t>
+      </w:r>
+      <w:proofErr w:type="spellEnd"/>
+      <w:r>
+        <w:rPr>
+          <w:rFonts w:hint="eastAsia"/>
+        </w:rPr>
+        <w:t xml:space="preserve"> 응답일 수도 있겠지만</w:t>
       </w:r>
       <w:r>
         <w:t xml:space="preserve"> </w:t>
@@ -3629,16 +4179,72 @@
         <w:rPr>
           <w:rFonts w:hint="eastAsia"/>
         </w:rPr>
-        <w:t>&lt;Portal 2&gt;에서 글라도스는 자신의 감정을 적극적으로 드러내고 주인공을 비꼬기도 한다.</w:t>
-      </w:r>
-      <w:r>
-        <w:t xml:space="preserve"> </w:t>
-      </w:r>
-      <w:r>
-        <w:rPr>
-          <w:rFonts w:hint="eastAsia"/>
-        </w:rPr>
-        <w:t>글라도스는 설정 상 메인 코어를 기반으로 다양한 감정과 성격을 나타내는 코어를 달아</w:t>
+        <w:t xml:space="preserve">포탈 </w:t>
+      </w:r>
+      <w:r>
+        <w:t>2</w:t>
+      </w:r>
+      <w:r>
+        <w:rPr>
+          <w:rFonts w:hint="eastAsia"/>
+        </w:rPr>
+        <w:t xml:space="preserve">에서 </w:t>
+      </w:r>
+      <w:proofErr w:type="spellStart"/>
+      <w:r>
+        <w:rPr>
+          <w:rFonts w:hint="eastAsia"/>
+        </w:rPr>
+        <w:t>글라도스는</w:t>
+      </w:r>
+      <w:proofErr w:type="spellEnd"/>
+      <w:r>
+        <w:rPr>
+          <w:rFonts w:hint="eastAsia"/>
+        </w:rPr>
+        <w:t xml:space="preserve"> 자신의 감정을 적극적으로 드러내고 주인공을 비꼬기도 한다.</w:t>
+      </w:r>
+      <w:r>
+        <w:t xml:space="preserve"> </w:t>
+      </w:r>
+      <w:proofErr w:type="spellStart"/>
+      <w:r>
+        <w:rPr>
+          <w:rFonts w:hint="eastAsia"/>
+        </w:rPr>
+        <w:t>글라도스는</w:t>
+      </w:r>
+      <w:proofErr w:type="spellEnd"/>
+      <w:r>
+        <w:rPr>
+          <w:rFonts w:hint="eastAsia"/>
+        </w:rPr>
+        <w:t xml:space="preserve"> 설정 상 메인 코어</w:t>
+      </w:r>
+      <w:r>
+        <w:rPr>
+          <w:rStyle w:val="a6"/>
+        </w:rPr>
+        <w:footnoteReference w:id="3"/>
+      </w:r>
+      <w:r>
+        <w:rPr>
+          <w:rFonts w:hint="eastAsia"/>
+          <w:vertAlign w:val="superscript"/>
+        </w:rPr>
+        <w:t>)</w:t>
+      </w:r>
+      <w:r>
+        <w:rPr>
+          <w:rFonts w:hint="eastAsia"/>
+        </w:rPr>
+        <w:t>를</w:t>
+      </w:r>
+      <w:r>
+        <w:rPr>
+          <w:rFonts w:hint="eastAsia"/>
+        </w:rPr>
+        <w:t xml:space="preserve"> 기반으로 다양한 감정과 성격을 나타내는 코어를 달아</w:t>
       </w:r>
       <w:r>
         <w:t xml:space="preserve"> </w:t>
@@ -3656,7 +4262,48 @@
         <w:rPr>
           <w:rFonts w:hint="eastAsia"/>
         </w:rPr>
-        <w:t>예를 들어 &lt;Portal&gt;에서는 윤리,</w:t>
+        <w:t xml:space="preserve">예를 들어 </w:t>
+      </w:r>
+      <w:r>
+        <w:rPr>
+          <w:rFonts w:hint="eastAsia"/>
+        </w:rPr>
+        <w:t xml:space="preserve">포탈 </w:t>
+      </w:r>
+      <w:r>
+        <w:t>1</w:t>
+      </w:r>
+      <w:r>
+        <w:rPr>
+          <w:rFonts w:hint="eastAsia"/>
+        </w:rPr>
+        <w:t>에서</w:t>
+      </w:r>
+      <w:r>
+        <w:rPr>
+          <w:rFonts w:hint="eastAsia"/>
+        </w:rPr>
+        <w:t xml:space="preserve"> </w:t>
+      </w:r>
+      <w:proofErr w:type="spellStart"/>
+      <w:r>
+        <w:rPr>
+          <w:rFonts w:hint="eastAsia"/>
+        </w:rPr>
+        <w:t>글라도스</w:t>
+      </w:r>
+      <w:r>
+        <w:rPr>
+          <w:rFonts w:hint="eastAsia"/>
+        </w:rPr>
+        <w:t>는</w:t>
+      </w:r>
+      <w:proofErr w:type="spellEnd"/>
+      <w:r>
+        <w:rPr>
+          <w:rFonts w:hint="eastAsia"/>
+        </w:rPr>
+        <w:t xml:space="preserve"> 윤리,</w:t>
       </w:r>
       <w:r>
         <w:t xml:space="preserve"> </w:t>
@@ -3710,48 +4357,29 @@
         <w:rPr>
           <w:rFonts w:hint="eastAsia"/>
         </w:rPr>
-        <w:t>이 인공지능들이 글라도스를 제어하는 방식으로 되어 있다.</w:t>
+        <w:t xml:space="preserve">이 인공지능들이 </w:t>
+      </w:r>
+      <w:proofErr w:type="spellStart"/>
+      <w:r>
+        <w:rPr>
+          <w:rFonts w:hint="eastAsia"/>
+        </w:rPr>
+        <w:t>글라도스를</w:t>
+      </w:r>
+      <w:proofErr w:type="spellEnd"/>
+      <w:r>
+        <w:rPr>
+          <w:rFonts w:hint="eastAsia"/>
+        </w:rPr>
+        <w:t xml:space="preserve"> 제어하는 방식으로 되어 있다.</w:t>
       </w:r>
     </w:p>
     <w:p>
-      <w:pPr>
-        <w:rPr>
-          <w:rFonts w:hint="eastAsia"/>
-        </w:rPr>
-      </w:pPr>
-      <w:r>
-        <w:rPr>
-          <w:rFonts w:hint="eastAsia"/>
-        </w:rPr>
-        <w:lastRenderedPageBreak/>
-        <w:t>그렇다면 감정 코어</w:t>
-      </w:r>
-      <w:r>
-        <w:rPr>
-          <w:rFonts w:hint="eastAsia"/>
-        </w:rPr>
-        <w:t xml:space="preserve"> 각자의 자아는</w:t>
-      </w:r>
-      <w:r>
-        <w:rPr>
-          <w:rFonts w:hint="eastAsia"/>
-        </w:rPr>
-        <w:t xml:space="preserve"> 그 한 가지 감정만을 갖고 있</w:t>
-      </w:r>
-      <w:r>
-        <w:rPr>
-          <w:rFonts w:hint="eastAsia"/>
-        </w:rPr>
-        <w:t>을</w:t>
-      </w:r>
-      <w:r>
-        <w:rPr>
-          <w:rFonts w:hint="eastAsia"/>
-        </w:rPr>
-        <w:t>까</w:t>
-      </w:r>
-      <w:r>
-        <w:t xml:space="preserve">? </w:t>
+      <w:r>
+        <w:rPr>
+          <w:rFonts w:hint="eastAsia"/>
+        </w:rPr>
+        <w:t xml:space="preserve">그렇다면 </w:t>
       </w:r>
       <w:r>
         <w:rPr>
@@ -3769,840 +4397,65 @@
         <w:rPr>
           <w:rFonts w:hint="eastAsia"/>
         </w:rPr>
-        <w:t>뿐인 글라도스의 감정은 실존하는 것일까?</w:t>
-      </w:r>
-      <w:r>
-        <w:t xml:space="preserve"> </w:t>
-      </w:r>
-      <w:r>
-        <w:rPr>
-          <w:rFonts w:hint="eastAsia"/>
-        </w:rPr>
-        <w:t>실존한다고 보면,</w:t>
-      </w:r>
-      <w:r>
-        <w:t xml:space="preserve"> </w:t>
-      </w:r>
-      <w:r>
-        <w:rPr>
-          <w:rFonts w:hint="eastAsia"/>
-        </w:rPr>
-        <w:t xml:space="preserve">글라도스의 감정이 실존한다면 감정은 그저 </w:t>
-      </w:r>
-      <w:r>
-        <w:t>~~</w:t>
-      </w:r>
-      <w:r>
-        <w:rPr>
-          <w:rFonts w:hint="eastAsia"/>
-        </w:rPr>
-        <w:t>에 불과하다는 것일까?</w:t>
-      </w:r>
-      <w:r>
-        <w:t xml:space="preserve"> </w:t>
-      </w:r>
-      <w:r>
-        <w:rPr>
-          <w:rFonts w:hint="eastAsia"/>
-        </w:rPr>
-        <w:t>인간의 감정은 무엇일까?</w:t>
-      </w:r>
-    </w:p>
-    <w:p>
-      <w:pPr>
-        <w:rPr>
-          <w:rFonts w:hint="eastAsia"/>
-        </w:rPr>
-      </w:pPr>
-    </w:p>
-    <w:p>
-      <w:r>
-        <w:rPr>
-          <w:rFonts w:hint="eastAsia"/>
-        </w:rPr>
-        <w:t>인공지능의 발달 정도를</w:t>
-      </w:r>
-      <w:r>
-        <w:t xml:space="preserve"> 판단할 때 우리는</w:t>
-      </w:r>
-      <w:r>
-        <w:t xml:space="preserve"> </w:t>
-      </w:r>
-      <w:r>
-        <w:rPr>
-          <w:rFonts w:hint="eastAsia"/>
-        </w:rPr>
-        <w:t xml:space="preserve">아마도 </w:t>
-      </w:r>
-      <w:r>
-        <w:rPr>
-          <w:rFonts w:hint="eastAsia"/>
-        </w:rPr>
-        <w:t xml:space="preserve">여러분이 </w:t>
-      </w:r>
-      <w:r>
-        <w:rPr>
-          <w:rFonts w:hint="eastAsia"/>
-        </w:rPr>
-        <w:t xml:space="preserve">한 번쯤 이름은 들어봤을 </w:t>
-      </w:r>
-      <w:r>
-        <w:rPr>
-          <w:rFonts w:hint="eastAsia"/>
-        </w:rPr>
-        <w:t>튜링 테스트</w:t>
-      </w:r>
-      <w:r>
-        <w:rPr>
-          <w:rFonts w:hint="eastAsia"/>
-          <w:sz w:val="16"/>
-          <w:szCs w:val="16"/>
-        </w:rPr>
-        <w:t xml:space="preserve"> </w:t>
-      </w:r>
-      <w:r>
-        <w:rPr>
-          <w:sz w:val="16"/>
-          <w:szCs w:val="16"/>
-        </w:rPr>
-        <w:t>t</w:t>
-      </w:r>
-      <w:r>
-        <w:rPr>
-          <w:sz w:val="16"/>
-          <w:szCs w:val="16"/>
-        </w:rPr>
-        <w:t>uring test</w:t>
-      </w:r>
-      <w:r>
-        <w:rPr>
-          <w:rFonts w:hint="eastAsia"/>
-        </w:rPr>
-        <w:t>를 이용한다.</w:t>
-      </w:r>
-      <w:r>
-        <w:t xml:space="preserve"> </w:t>
-      </w:r>
-      <w:r>
-        <w:rPr>
-          <w:rFonts w:hint="eastAsia"/>
-        </w:rPr>
-        <w:t>튜링 테스트</w:t>
-      </w:r>
-      <w:r>
-        <w:rPr>
-          <w:rFonts w:hint="eastAsia"/>
-        </w:rPr>
-        <w:t>는</w:t>
-      </w:r>
-      <w:r>
-        <w:rPr>
-          <w:rFonts w:hint="eastAsia"/>
-        </w:rPr>
-        <w:t xml:space="preserve"> 컴퓨터와 사람이 같은 질문을 받고 하는 응답을 사람들이 직접 비교해보</w:t>
-      </w:r>
-      <w:r>
-        <w:rPr>
-          <w:rFonts w:hint="eastAsia"/>
-        </w:rPr>
-        <w:t>는 방식으로 이루어지고,</w:t>
-      </w:r>
-      <w:r>
-        <w:rPr>
-          <w:rFonts w:hint="eastAsia"/>
-        </w:rPr>
-        <w:t xml:space="preserve"> 무엇이 더</w:t>
-      </w:r>
-      <w:r>
-        <w:t xml:space="preserve"> </w:t>
-      </w:r>
-      <w:r>
-        <w:rPr>
-          <w:rFonts w:hint="eastAsia"/>
-        </w:rPr>
-        <w:t xml:space="preserve">사람 같은지를 </w:t>
-      </w:r>
-      <w:r>
-        <w:rPr>
-          <w:rFonts w:hint="eastAsia"/>
-        </w:rPr>
-        <w:t>사람들이 판단한다</w:t>
-      </w:r>
-      <w:r>
-        <w:rPr>
-          <w:rFonts w:hint="eastAsia"/>
-        </w:rPr>
-        <w:t>.</w:t>
-      </w:r>
-      <w:r>
-        <w:t xml:space="preserve"> </w:t>
-      </w:r>
-      <w:r>
-        <w:rPr>
-          <w:rFonts w:hint="eastAsia"/>
-        </w:rPr>
-        <w:t>즉</w:t>
-      </w:r>
-      <w:r>
-        <w:rPr>
-          <w:rFonts w:hint="eastAsia"/>
-        </w:rPr>
-        <w:t xml:space="preserve"> 튜링 테스트</w:t>
-      </w:r>
-      <w:r>
-        <w:rPr>
-          <w:rFonts w:hint="eastAsia"/>
-        </w:rPr>
-        <w:t xml:space="preserve">의 결과는 </w:t>
-      </w:r>
-      <w:r>
-        <w:rPr>
-          <w:rFonts w:hint="eastAsia"/>
-        </w:rPr>
-        <w:t xml:space="preserve">결국 </w:t>
-      </w:r>
-      <w:r>
-        <w:rPr>
-          <w:rFonts w:hint="eastAsia"/>
-        </w:rPr>
-        <w:t>사람</w:t>
-      </w:r>
-      <w:r>
-        <w:rPr>
-          <w:rFonts w:hint="eastAsia"/>
-        </w:rPr>
-        <w:t>의</w:t>
-      </w:r>
-      <w:r>
-        <w:rPr>
-          <w:rFonts w:hint="eastAsia"/>
-        </w:rPr>
-        <w:t xml:space="preserve"> 판단</w:t>
-      </w:r>
-      <w:r>
-        <w:rPr>
-          <w:rFonts w:hint="eastAsia"/>
-        </w:rPr>
-        <w:t>에 의존한</w:t>
-      </w:r>
-      <w:r>
-        <w:rPr>
-          <w:rFonts w:hint="eastAsia"/>
-        </w:rPr>
-        <w:t>다</w:t>
-      </w:r>
-      <w:r>
-        <w:t>.</w:t>
-      </w:r>
-      <w:r>
-        <w:t xml:space="preserve"> </w:t>
-      </w:r>
-      <w:r>
-        <w:rPr>
-          <w:rFonts w:hint="eastAsia"/>
-        </w:rPr>
-        <w:t>그 인공지능이 얼마나 사람</w:t>
-      </w:r>
-      <w:r>
-        <w:rPr>
-          <w:rFonts w:hint="eastAsia"/>
-        </w:rPr>
-        <w:t>과 가까운가에</w:t>
-      </w:r>
-      <w:r>
-        <w:rPr>
-          <w:rFonts w:hint="eastAsia"/>
-        </w:rPr>
-        <w:t xml:space="preserve"> 대한</w:t>
-      </w:r>
-      <w:r>
-        <w:rPr>
-          <w:rFonts w:hint="eastAsia"/>
-        </w:rPr>
-        <w:t xml:space="preserve"> 여부는 </w:t>
-      </w:r>
-      <w:r>
-        <w:rPr>
-          <w:rFonts w:hint="eastAsia"/>
-        </w:rPr>
-        <w:t xml:space="preserve">사람이 </w:t>
-      </w:r>
-      <w:r>
-        <w:rPr>
-          <w:rFonts w:hint="eastAsia"/>
-        </w:rPr>
-        <w:t>구분하느냐 구분하지 못하느</w:t>
-      </w:r>
-      <w:r>
-        <w:rPr>
-          <w:rFonts w:hint="eastAsia"/>
-        </w:rPr>
-        <w:t>냐에 달려있다.</w:t>
-      </w:r>
-    </w:p>
-    <w:p>
-      <w:pPr>
-        <w:rPr>
-          <w:rFonts w:hint="eastAsia"/>
-        </w:rPr>
-      </w:pPr>
-      <w:r>
-        <w:rPr>
-          <w:rFonts w:hint="eastAsia"/>
-        </w:rPr>
-        <w:t xml:space="preserve">만약 </w:t>
-      </w:r>
-      <w:r>
-        <w:rPr>
-          <w:rFonts w:hint="eastAsia"/>
-        </w:rPr>
-        <w:t xml:space="preserve">어떤 </w:t>
-      </w:r>
-      <w:r>
-        <w:rPr>
-          <w:rFonts w:hint="eastAsia"/>
-        </w:rPr>
-        <w:t>인공지능이</w:t>
-      </w:r>
-      <w:r>
-        <w:rPr>
-          <w:rFonts w:hint="eastAsia"/>
-        </w:rPr>
-        <w:t xml:space="preserve"> 튜링 테스트를 </w:t>
-      </w:r>
-      <w:r>
-        <w:rPr>
-          <w:rFonts w:hint="eastAsia"/>
-        </w:rPr>
-        <w:t>통과한다면?</w:t>
-      </w:r>
-      <w:r>
-        <w:t xml:space="preserve"> </w:t>
-      </w:r>
-      <w:r>
-        <w:rPr>
-          <w:rFonts w:hint="eastAsia"/>
-        </w:rPr>
-        <w:t xml:space="preserve">그 때에는 우리가 </w:t>
-      </w:r>
-      <w:r>
-        <w:rPr>
-          <w:rFonts w:hint="eastAsia"/>
-        </w:rPr>
-        <w:t>그런 존재를 인간으로 여겨야 하는지,</w:t>
-      </w:r>
-      <w:r>
-        <w:t xml:space="preserve"> </w:t>
-      </w:r>
-      <w:r>
-        <w:rPr>
-          <w:rFonts w:hint="eastAsia"/>
-        </w:rPr>
-        <w:t xml:space="preserve">여긴다면 </w:t>
-      </w:r>
-      <w:r>
-        <w:rPr>
-          <w:rFonts w:hint="eastAsia"/>
-        </w:rPr>
-        <w:t>완전히 사람과 동등한 권리를 부여해야</w:t>
-      </w:r>
-      <w:r>
-        <w:rPr>
-          <w:rFonts w:hint="eastAsia"/>
-        </w:rPr>
-        <w:t xml:space="preserve"> </w:t>
-      </w:r>
-      <w:r>
-        <w:rPr>
-          <w:rFonts w:hint="eastAsia"/>
-        </w:rPr>
-        <w:t>하는지,</w:t>
-      </w:r>
-      <w:r>
-        <w:t xml:space="preserve"> </w:t>
-      </w:r>
-      <w:r>
-        <w:rPr>
-          <w:rFonts w:hint="eastAsia"/>
-        </w:rPr>
-        <w:t xml:space="preserve">혹은 여기지 않는다면 그 존재는 무엇인지 등 </w:t>
-      </w:r>
-      <w:r>
-        <w:rPr>
-          <w:rFonts w:hint="eastAsia"/>
-        </w:rPr>
-        <w:t xml:space="preserve">수없이 많은 </w:t>
-      </w:r>
-      <w:r>
-        <w:rPr>
-          <w:rFonts w:hint="eastAsia"/>
-        </w:rPr>
-        <w:t>윤리적</w:t>
-      </w:r>
-      <w:r>
-        <w:rPr>
-          <w:rFonts w:hint="eastAsia"/>
-        </w:rPr>
-        <w:t xml:space="preserve">인 </w:t>
-      </w:r>
-      <w:r>
-        <w:rPr>
-          <w:rFonts w:hint="eastAsia"/>
-        </w:rPr>
-        <w:t xml:space="preserve">문제가 </w:t>
-      </w:r>
-      <w:r>
-        <w:rPr>
-          <w:rFonts w:hint="eastAsia"/>
-        </w:rPr>
-        <w:t>현실로 넘어오게 될</w:t>
-      </w:r>
-      <w:r>
-        <w:rPr>
-          <w:rFonts w:hint="eastAsia"/>
-        </w:rPr>
-        <w:t xml:space="preserve"> 것이다</w:t>
-      </w:r>
-      <w:r>
-        <w:t>.</w:t>
-      </w:r>
-    </w:p>
-    <w:p>
-      <w:r>
-        <w:rPr>
-          <w:rFonts w:hint="eastAsia"/>
-        </w:rPr>
-        <w:t>예를 들어</w:t>
-      </w:r>
-      <w:r>
-        <w:t xml:space="preserve"> &lt;</w:t>
-      </w:r>
-      <w:r>
-        <w:rPr>
-          <w:rFonts w:hint="eastAsia"/>
-        </w:rPr>
-        <w:t>아이언맨&gt;</w:t>
-      </w:r>
-      <w:r>
-        <w:t xml:space="preserve"> </w:t>
-      </w:r>
-      <w:r>
-        <w:rPr>
-          <w:rFonts w:hint="eastAsia"/>
-        </w:rPr>
-        <w:t xml:space="preserve">속 </w:t>
-      </w:r>
-      <w:r>
-        <w:rPr>
-          <w:rFonts w:hint="eastAsia"/>
-        </w:rPr>
-        <w:t>토니 스타크</w:t>
-      </w:r>
-      <w:r>
-        <w:rPr>
-          <w:rFonts w:hint="eastAsia"/>
-        </w:rPr>
-        <w:t>의 인공지능 비서 자비스를 생각해보자.</w:t>
-      </w:r>
-      <w:r>
-        <w:t xml:space="preserve"> </w:t>
-      </w:r>
-      <w:r>
-        <w:rPr>
-          <w:rFonts w:hint="eastAsia"/>
-        </w:rPr>
-        <w:t>자비스</w:t>
-      </w:r>
-      <w:r>
-        <w:rPr>
-          <w:rFonts w:hint="eastAsia"/>
-        </w:rPr>
-        <w:t>가</w:t>
-      </w:r>
-      <w:r>
-        <w:rPr>
-          <w:rFonts w:hint="eastAsia"/>
-        </w:rPr>
-        <w:t xml:space="preserve"> </w:t>
-      </w:r>
-      <w:r>
-        <w:rPr>
-          <w:rFonts w:hint="eastAsia"/>
-        </w:rPr>
-        <w:t>강인공지능이라</w:t>
-      </w:r>
-      <w:r>
-        <w:rPr>
-          <w:rFonts w:hint="eastAsia"/>
-        </w:rPr>
-        <w:t>는 것은</w:t>
-      </w:r>
-      <w:r>
-        <w:rPr>
-          <w:rFonts w:hint="eastAsia"/>
-        </w:rPr>
-        <w:t xml:space="preserve"> 의심의 여지가 없</w:t>
-      </w:r>
-      <w:r>
-        <w:rPr>
-          <w:rFonts w:hint="eastAsia"/>
-        </w:rPr>
-        <w:t>다.</w:t>
-      </w:r>
-      <w:r>
-        <w:t xml:space="preserve"> </w:t>
-      </w:r>
-      <w:r>
-        <w:rPr>
-          <w:rFonts w:hint="eastAsia"/>
-        </w:rPr>
-        <w:t>그런</w:t>
-      </w:r>
-      <w:r>
-        <w:rPr>
-          <w:rFonts w:hint="eastAsia"/>
-        </w:rPr>
-        <w:t xml:space="preserve">데 </w:t>
-      </w:r>
-      <w:r>
-        <w:rPr>
-          <w:rFonts w:hint="eastAsia"/>
-        </w:rPr>
-        <w:t xml:space="preserve">만약 </w:t>
-      </w:r>
-      <w:r>
-        <w:rPr>
-          <w:rFonts w:hint="eastAsia"/>
-        </w:rPr>
-        <w:t xml:space="preserve">영화 속 </w:t>
-      </w:r>
-      <w:r>
-        <w:rPr>
-          <w:rFonts w:hint="eastAsia"/>
-        </w:rPr>
-        <w:t xml:space="preserve">누군가가 </w:t>
-      </w:r>
-      <w:r>
-        <w:t>“</w:t>
-      </w:r>
-      <w:r>
-        <w:rPr>
-          <w:rFonts w:hint="eastAsia"/>
-        </w:rPr>
-        <w:t>강인공지능도 인간과 구분할 수 없으므로 인권을 부여해야 한다!</w:t>
-      </w:r>
-      <w:r>
-        <w:t>”</w:t>
-      </w:r>
-      <w:r>
-        <w:rPr>
-          <w:rFonts w:hint="eastAsia"/>
-        </w:rPr>
-        <w:t>라고 주장하면 어떻게 될</w:t>
-      </w:r>
-      <w:r>
-        <w:rPr>
-          <w:rFonts w:hint="eastAsia"/>
-        </w:rPr>
-        <w:t>까</w:t>
-      </w:r>
-      <w:r>
-        <w:rPr>
-          <w:rFonts w:hint="eastAsia"/>
-        </w:rPr>
-        <w:t>?</w:t>
-      </w:r>
-      <w:r>
-        <w:t xml:space="preserve"> </w:t>
-      </w:r>
-      <w:r>
-        <w:rPr>
-          <w:rFonts w:hint="eastAsia"/>
-        </w:rPr>
-        <w:t>그럴 때 아마 우리는 사전을 펼쳐 인간의 사전적 정의를 찾아보게 될 것이다.</w:t>
-      </w:r>
-      <w:r>
-        <w:t xml:space="preserve"> </w:t>
-      </w:r>
-      <w:r>
-        <w:rPr>
-          <w:rFonts w:hint="eastAsia"/>
-        </w:rPr>
-        <w:t>표준국어대사전</w:t>
-      </w:r>
-      <w:r>
-        <w:rPr>
-          <w:rFonts w:hint="eastAsia"/>
-        </w:rPr>
-        <w:t xml:space="preserve">을 보면 인간을 </w:t>
-      </w:r>
-      <w:r>
-        <w:t>‘</w:t>
-      </w:r>
-      <w:r>
-        <w:rPr>
-          <w:rFonts w:hint="eastAsia"/>
-          <w:i/>
-          <w:iCs/>
-        </w:rPr>
-        <w:t>생각을</w:t>
-      </w:r>
-      <w:r>
-        <w:rPr>
-          <w:i/>
-          <w:iCs/>
-        </w:rPr>
-        <w:t xml:space="preserve"> 하고 언어를 사용하며, 도구를 만들어 쓰고 사회를 이루어 사는 동물</w:t>
-      </w:r>
-      <w:r>
-        <w:t>’</w:t>
-      </w:r>
-      <w:r>
-        <w:rPr>
-          <w:rFonts w:hint="eastAsia"/>
-        </w:rPr>
-        <w:t>이라 정의</w:t>
-      </w:r>
-      <w:r>
-        <w:rPr>
-          <w:rFonts w:hint="eastAsia"/>
-        </w:rPr>
-        <w:t>한</w:t>
-      </w:r>
-      <w:r>
-        <w:rPr>
-          <w:rFonts w:hint="eastAsia"/>
-        </w:rPr>
-        <w:t>다.</w:t>
-      </w:r>
-      <w:r>
-        <w:t xml:space="preserve"> </w:t>
-      </w:r>
-      <w:r>
-        <w:rPr>
-          <w:rFonts w:hint="eastAsia"/>
-        </w:rPr>
-        <w:t>자비스는 생각을 하고</w:t>
-      </w:r>
-      <w:r>
-        <w:t xml:space="preserve"> </w:t>
-      </w:r>
-      <w:r>
-        <w:rPr>
-          <w:rFonts w:hint="eastAsia"/>
-        </w:rPr>
-        <w:t>언어를 사용하며</w:t>
-      </w:r>
-      <w:r>
-        <w:t xml:space="preserve"> </w:t>
-      </w:r>
-      <w:r>
-        <w:rPr>
-          <w:rFonts w:hint="eastAsia"/>
-        </w:rPr>
-        <w:t>토니 스타크를 위해 장비를 만들고 또 사용하고 다른 어벤져스의 멤버들과 좋은 관계를 유지하고 있으니 사회를 이룬다고도 볼 수 있다.</w:t>
-      </w:r>
-      <w:r>
-        <w:t xml:space="preserve"> </w:t>
-      </w:r>
-      <w:r>
-        <w:rPr>
-          <w:rFonts w:hint="eastAsia"/>
-        </w:rPr>
-        <w:t>그렇다면</w:t>
-      </w:r>
-      <w:r>
-        <w:t xml:space="preserve"> </w:t>
-      </w:r>
-      <w:r>
-        <w:rPr>
-          <w:rFonts w:hint="eastAsia"/>
-        </w:rPr>
-        <w:t>자비스를 인간으로 인정해야 할까?</w:t>
-      </w:r>
-      <w:r>
-        <w:t xml:space="preserve"> </w:t>
-      </w:r>
-      <w:r>
-        <w:rPr>
-          <w:rFonts w:hint="eastAsia"/>
-        </w:rPr>
-        <w:t>하지만</w:t>
-      </w:r>
-      <w:r>
-        <w:rPr>
-          <w:rFonts w:hint="eastAsia"/>
-        </w:rPr>
-        <w:t xml:space="preserve"> 고려대한국</w:t>
-      </w:r>
-      <w:r>
-        <w:rPr>
-          <w:rFonts w:hint="eastAsia"/>
-        </w:rPr>
-        <w:lastRenderedPageBreak/>
-        <w:t>어대사전에서는 표준국어대사전의</w:t>
-      </w:r>
-      <w:r>
-        <w:rPr>
-          <w:rFonts w:hint="eastAsia"/>
-        </w:rPr>
-        <w:t xml:space="preserve"> 인간에 대한</w:t>
-      </w:r>
-      <w:r>
-        <w:rPr>
-          <w:rFonts w:hint="eastAsia"/>
-        </w:rPr>
-        <w:t xml:space="preserve"> 정의에</w:t>
-      </w:r>
-      <w:r>
-        <w:rPr>
-          <w:rFonts w:hint="eastAsia"/>
-        </w:rPr>
-        <w:t>는</w:t>
-      </w:r>
-      <w:r>
-        <w:rPr>
-          <w:rFonts w:hint="eastAsia"/>
-        </w:rPr>
-        <w:t xml:space="preserve"> </w:t>
-      </w:r>
-      <w:r>
-        <w:t>‘</w:t>
-      </w:r>
-      <w:r>
-        <w:rPr>
-          <w:rFonts w:hint="eastAsia"/>
-          <w:i/>
-          <w:iCs/>
-        </w:rPr>
-        <w:t>직립보행을 한다</w:t>
-      </w:r>
-      <w:r>
-        <w:t>’</w:t>
-      </w:r>
-      <w:r>
-        <w:rPr>
-          <w:rFonts w:hint="eastAsia"/>
-        </w:rPr>
-        <w:t>라는 문구가 추가되어 있다.</w:t>
-      </w:r>
-      <w:r>
-        <w:t xml:space="preserve"> </w:t>
-      </w:r>
-      <w:r>
-        <w:rPr>
-          <w:rFonts w:hint="eastAsia"/>
-        </w:rPr>
-        <w:t>자비스는</w:t>
-      </w:r>
-      <w:r>
-        <w:t xml:space="preserve"> </w:t>
-      </w:r>
-      <w:r>
-        <w:rPr>
-          <w:rFonts w:hint="eastAsia"/>
-        </w:rPr>
-        <w:t xml:space="preserve">가상의 존재로 육체가 존재하지 않으니 </w:t>
-      </w:r>
-      <w:r>
-        <w:rPr>
-          <w:rFonts w:hint="eastAsia"/>
-        </w:rPr>
-        <w:t>고려대한국어대사전의 정의를 인간의 정의로 삼는다면 자비스는 또 인간에 해당할 수 없다.</w:t>
-      </w:r>
-    </w:p>
-    <w:p>
-      <w:r>
-        <w:rPr>
-          <w:rFonts w:hint="eastAsia"/>
-        </w:rPr>
-        <w:t>자비스는 인간으로 취급받</w:t>
-      </w:r>
-      <w:r>
-        <w:rPr>
-          <w:rFonts w:hint="eastAsia"/>
-        </w:rPr>
-        <w:t xml:space="preserve">아야 </w:t>
-      </w:r>
-      <w:r>
-        <w:rPr>
-          <w:rFonts w:hint="eastAsia"/>
-        </w:rPr>
-        <w:t>할까</w:t>
-      </w:r>
-      <w:r>
-        <w:rPr>
-          <w:rFonts w:hint="eastAsia"/>
-        </w:rPr>
-        <w:t>?</w:t>
-      </w:r>
-      <w:r>
-        <w:t xml:space="preserve"> </w:t>
-      </w:r>
-      <w:r>
-        <w:rPr>
-          <w:rFonts w:hint="eastAsia"/>
-        </w:rPr>
-        <w:t>그러면</w:t>
-      </w:r>
-      <w:r>
-        <w:t xml:space="preserve"> </w:t>
-      </w:r>
-      <w:r>
-        <w:rPr>
-          <w:rFonts w:hint="eastAsia"/>
-        </w:rPr>
-        <w:t>무엇이 진짜</w:t>
-      </w:r>
-      <w:r>
-        <w:t xml:space="preserve"> </w:t>
-      </w:r>
-      <w:r>
-        <w:t>‘</w:t>
-      </w:r>
-      <w:r>
-        <w:rPr>
-          <w:rFonts w:hint="eastAsia"/>
-        </w:rPr>
-        <w:t>인간</w:t>
-      </w:r>
-      <w:r>
-        <w:t>’</w:t>
-      </w:r>
-      <w:r>
-        <w:rPr>
-          <w:rFonts w:hint="eastAsia"/>
-        </w:rPr>
-        <w:t>의 정의일까?</w:t>
-      </w:r>
-      <w:r>
-        <w:t xml:space="preserve"> </w:t>
-      </w:r>
-      <w:r>
-        <w:rPr>
-          <w:rFonts w:hint="eastAsia"/>
-          <w:b/>
-          <w:bCs/>
-        </w:rPr>
-        <w:t>과연 무엇이 인간일까?</w:t>
-      </w:r>
-      <w:r>
-        <w:t xml:space="preserve"> </w:t>
-      </w:r>
-      <w:r>
-        <w:rPr>
-          <w:rFonts w:hint="eastAsia"/>
-        </w:rPr>
-        <w:t>이러한 의문은 인공지능이 인간을 뛰어넘을 수 있다는 생각이 든 이래로 계속되어 왔고,</w:t>
-      </w:r>
-      <w:r>
-        <w:t xml:space="preserve"> </w:t>
-      </w:r>
-      <w:r>
-        <w:rPr>
-          <w:rFonts w:hint="eastAsia"/>
-        </w:rPr>
-        <w:t>어쩌면 영원히 끝나지 않을 것이다.</w:t>
+        <w:t xml:space="preserve">뿐인 </w:t>
+      </w:r>
+      <w:proofErr w:type="spellStart"/>
+      <w:r>
+        <w:rPr>
+          <w:rFonts w:hint="eastAsia"/>
+        </w:rPr>
+        <w:t>글라도스의</w:t>
+      </w:r>
+      <w:proofErr w:type="spellEnd"/>
+      <w:r>
+        <w:rPr>
+          <w:rFonts w:hint="eastAsia"/>
+        </w:rPr>
+        <w:t xml:space="preserve"> 감정은 실존하는 것일까?</w:t>
+      </w:r>
+      <w:r>
+        <w:t xml:space="preserve"> </w:t>
+      </w:r>
+      <w:r>
+        <w:rPr>
+          <w:rFonts w:hint="eastAsia"/>
+        </w:rPr>
+        <w:t>실존</w:t>
+      </w:r>
+      <w:r>
+        <w:rPr>
+          <w:rFonts w:hint="eastAsia"/>
+        </w:rPr>
+        <w:t>하지 않는다면,</w:t>
+      </w:r>
+      <w:r>
+        <w:t xml:space="preserve"> </w:t>
+      </w:r>
+      <w:proofErr w:type="spellStart"/>
+      <w:r>
+        <w:rPr>
+          <w:rFonts w:hint="eastAsia"/>
+        </w:rPr>
+        <w:t>글라도스의</w:t>
+      </w:r>
+      <w:proofErr w:type="spellEnd"/>
+      <w:r>
+        <w:rPr>
+          <w:rFonts w:hint="eastAsia"/>
+        </w:rPr>
+        <w:t xml:space="preserve"> 코어처럼 작동하는 호르몬들에 의한 </w:t>
+      </w:r>
+      <w:r>
+        <w:rPr>
+          <w:rFonts w:hint="eastAsia"/>
+        </w:rPr>
+        <w:t xml:space="preserve">인간의 감정은 </w:t>
+      </w:r>
+      <w:r>
+        <w:rPr>
+          <w:rFonts w:hint="eastAsia"/>
+        </w:rPr>
+        <w:t>도대체 무엇이란 말인가?</w:t>
       </w:r>
     </w:p>
     <w:p/>
@@ -4611,6 +4464,908 @@
         <w:rPr>
           <w:rFonts w:hint="eastAsia"/>
         </w:rPr>
+        <w:t>인공지능의 발달 정도를</w:t>
+      </w:r>
+      <w:r>
+        <w:t xml:space="preserve"> 판단할 때 우리는</w:t>
+      </w:r>
+      <w:r>
+        <w:t xml:space="preserve"> </w:t>
+      </w:r>
+      <w:r>
+        <w:rPr>
+          <w:rFonts w:hint="eastAsia"/>
+        </w:rPr>
+        <w:t xml:space="preserve">아마도 여러분이 한 번쯤 이름은 들어봤을 </w:t>
+      </w:r>
+      <w:r>
+        <w:rPr>
+          <w:rFonts w:hint="eastAsia"/>
+        </w:rPr>
+        <w:t>튜링 테스트</w:t>
+      </w:r>
+      <w:r>
+        <w:rPr>
+          <w:rFonts w:hint="eastAsia"/>
+          <w:sz w:val="16"/>
+          <w:szCs w:val="16"/>
+        </w:rPr>
+        <w:t xml:space="preserve"> </w:t>
+      </w:r>
+      <w:proofErr w:type="spellStart"/>
+      <w:r>
+        <w:rPr>
+          <w:sz w:val="16"/>
+          <w:szCs w:val="16"/>
+        </w:rPr>
+        <w:t>turing</w:t>
+      </w:r>
+      <w:proofErr w:type="spellEnd"/>
+      <w:r>
+        <w:rPr>
+          <w:sz w:val="16"/>
+          <w:szCs w:val="16"/>
+        </w:rPr>
+        <w:t xml:space="preserve"> test</w:t>
+      </w:r>
+      <w:r>
+        <w:rPr>
+          <w:rFonts w:hint="eastAsia"/>
+        </w:rPr>
+        <w:t>를 이용한다.</w:t>
+      </w:r>
+      <w:r>
+        <w:t xml:space="preserve"> </w:t>
+      </w:r>
+      <w:r>
+        <w:rPr>
+          <w:rFonts w:hint="eastAsia"/>
+        </w:rPr>
+        <w:t>튜링 테스트</w:t>
+      </w:r>
+      <w:r>
+        <w:rPr>
+          <w:rFonts w:hint="eastAsia"/>
+        </w:rPr>
+        <w:t>는</w:t>
+      </w:r>
+      <w:r>
+        <w:rPr>
+          <w:rFonts w:hint="eastAsia"/>
+        </w:rPr>
+        <w:t xml:space="preserve"> 컴퓨터와 사람이 같은 질문을 받고 하는 응답을 사람들이 직접 비교해보</w:t>
+      </w:r>
+      <w:r>
+        <w:rPr>
+          <w:rFonts w:hint="eastAsia"/>
+        </w:rPr>
+        <w:t>는 방식으로 이루어지고,</w:t>
+      </w:r>
+      <w:r>
+        <w:rPr>
+          <w:rFonts w:hint="eastAsia"/>
+        </w:rPr>
+        <w:t xml:space="preserve"> 무엇이 더</w:t>
+      </w:r>
+      <w:r>
+        <w:t xml:space="preserve"> </w:t>
+      </w:r>
+      <w:r>
+        <w:rPr>
+          <w:rFonts w:hint="eastAsia"/>
+        </w:rPr>
+        <w:t xml:space="preserve">사람 같은지를 </w:t>
+      </w:r>
+      <w:r>
+        <w:rPr>
+          <w:rFonts w:hint="eastAsia"/>
+        </w:rPr>
+        <w:t>사람들이 판단한다</w:t>
+      </w:r>
+      <w:r>
+        <w:rPr>
+          <w:rFonts w:hint="eastAsia"/>
+        </w:rPr>
+        <w:t>.</w:t>
+      </w:r>
+      <w:r>
+        <w:t xml:space="preserve"> </w:t>
+      </w:r>
+      <w:r>
+        <w:rPr>
+          <w:rFonts w:hint="eastAsia"/>
+        </w:rPr>
+        <w:t>즉</w:t>
+      </w:r>
+      <w:r>
+        <w:rPr>
+          <w:rFonts w:hint="eastAsia"/>
+        </w:rPr>
+        <w:t xml:space="preserve"> 튜링 테스트</w:t>
+      </w:r>
+      <w:r>
+        <w:rPr>
+          <w:rFonts w:hint="eastAsia"/>
+        </w:rPr>
+        <w:t xml:space="preserve">의 결과는 </w:t>
+      </w:r>
+      <w:r>
+        <w:rPr>
+          <w:rFonts w:hint="eastAsia"/>
+        </w:rPr>
+        <w:t xml:space="preserve">결국 </w:t>
+      </w:r>
+      <w:r>
+        <w:rPr>
+          <w:rFonts w:hint="eastAsia"/>
+        </w:rPr>
+        <w:t>사람</w:t>
+      </w:r>
+      <w:r>
+        <w:rPr>
+          <w:rFonts w:hint="eastAsia"/>
+        </w:rPr>
+        <w:t>의</w:t>
+      </w:r>
+      <w:r>
+        <w:rPr>
+          <w:rFonts w:hint="eastAsia"/>
+        </w:rPr>
+        <w:t xml:space="preserve"> 판단</w:t>
+      </w:r>
+      <w:r>
+        <w:rPr>
+          <w:rFonts w:hint="eastAsia"/>
+        </w:rPr>
+        <w:t>에 의존한</w:t>
+      </w:r>
+      <w:r>
+        <w:rPr>
+          <w:rFonts w:hint="eastAsia"/>
+        </w:rPr>
+        <w:t>다</w:t>
+      </w:r>
+      <w:r>
+        <w:t>.</w:t>
+      </w:r>
+      <w:r>
+        <w:t xml:space="preserve"> </w:t>
+      </w:r>
+      <w:r>
+        <w:rPr>
+          <w:rFonts w:hint="eastAsia"/>
+        </w:rPr>
+        <w:t>그 인공지능이 얼마나 사람</w:t>
+      </w:r>
+      <w:r>
+        <w:rPr>
+          <w:rFonts w:hint="eastAsia"/>
+        </w:rPr>
+        <w:t>과 가까운가에</w:t>
+      </w:r>
+      <w:r>
+        <w:rPr>
+          <w:rFonts w:hint="eastAsia"/>
+        </w:rPr>
+        <w:t xml:space="preserve"> 대한</w:t>
+      </w:r>
+      <w:r>
+        <w:rPr>
+          <w:rFonts w:hint="eastAsia"/>
+        </w:rPr>
+        <w:t xml:space="preserve"> 여부는 </w:t>
+      </w:r>
+      <w:r>
+        <w:rPr>
+          <w:rFonts w:hint="eastAsia"/>
+        </w:rPr>
+        <w:t xml:space="preserve">사람이 </w:t>
+      </w:r>
+      <w:r>
+        <w:rPr>
+          <w:rFonts w:hint="eastAsia"/>
+        </w:rPr>
+        <w:t xml:space="preserve">구분하느냐 구분하지 </w:t>
+      </w:r>
+      <w:proofErr w:type="spellStart"/>
+      <w:r>
+        <w:rPr>
+          <w:rFonts w:hint="eastAsia"/>
+        </w:rPr>
+        <w:t>못하느</w:t>
+      </w:r>
+      <w:r>
+        <w:rPr>
+          <w:rFonts w:hint="eastAsia"/>
+        </w:rPr>
+        <w:t>냐에</w:t>
+      </w:r>
+      <w:proofErr w:type="spellEnd"/>
+      <w:r>
+        <w:rPr>
+          <w:rFonts w:hint="eastAsia"/>
+        </w:rPr>
+        <w:t xml:space="preserve"> 달려있다.</w:t>
+      </w:r>
+    </w:p>
+    <w:p>
+      <w:r>
+        <w:rPr>
+          <w:rFonts w:hint="eastAsia"/>
+        </w:rPr>
+        <w:t xml:space="preserve">만약 </w:t>
+      </w:r>
+      <w:r>
+        <w:rPr>
+          <w:rFonts w:hint="eastAsia"/>
+        </w:rPr>
+        <w:t xml:space="preserve">어떤 </w:t>
+      </w:r>
+      <w:r>
+        <w:rPr>
+          <w:rFonts w:hint="eastAsia"/>
+        </w:rPr>
+        <w:t>인공지능이</w:t>
+      </w:r>
+      <w:r>
+        <w:rPr>
+          <w:rFonts w:hint="eastAsia"/>
+        </w:rPr>
+        <w:t xml:space="preserve"> 튜링 테스트를 </w:t>
+      </w:r>
+      <w:r>
+        <w:rPr>
+          <w:rFonts w:hint="eastAsia"/>
+        </w:rPr>
+        <w:t>통과한다면?</w:t>
+      </w:r>
+      <w:r>
+        <w:t xml:space="preserve"> </w:t>
+      </w:r>
+      <w:r>
+        <w:rPr>
+          <w:rFonts w:hint="eastAsia"/>
+        </w:rPr>
+        <w:t xml:space="preserve">그 때에는 우리가 </w:t>
+      </w:r>
+      <w:r>
+        <w:rPr>
+          <w:rFonts w:hint="eastAsia"/>
+        </w:rPr>
+        <w:t>그런 존재를 인간으로 여겨야 하는지,</w:t>
+      </w:r>
+      <w:r>
+        <w:t xml:space="preserve"> </w:t>
+      </w:r>
+      <w:r>
+        <w:rPr>
+          <w:rFonts w:hint="eastAsia"/>
+        </w:rPr>
+        <w:t xml:space="preserve">여긴다면 </w:t>
+      </w:r>
+      <w:r>
+        <w:rPr>
+          <w:rFonts w:hint="eastAsia"/>
+        </w:rPr>
+        <w:t xml:space="preserve">완전히 사람과 </w:t>
+      </w:r>
+      <w:r>
+        <w:rPr>
+          <w:rFonts w:hint="eastAsia"/>
+        </w:rPr>
+        <w:lastRenderedPageBreak/>
+        <w:t>동등한 권리를 부여해야</w:t>
+      </w:r>
+      <w:r>
+        <w:rPr>
+          <w:rFonts w:hint="eastAsia"/>
+        </w:rPr>
+        <w:t xml:space="preserve"> </w:t>
+      </w:r>
+      <w:r>
+        <w:rPr>
+          <w:rFonts w:hint="eastAsia"/>
+        </w:rPr>
+        <w:t>하는지,</w:t>
+      </w:r>
+      <w:r>
+        <w:t xml:space="preserve"> </w:t>
+      </w:r>
+      <w:r>
+        <w:rPr>
+          <w:rFonts w:hint="eastAsia"/>
+        </w:rPr>
+        <w:t xml:space="preserve">혹은 여기지 않는다면 그 존재는 무엇인지 등 </w:t>
+      </w:r>
+      <w:r>
+        <w:rPr>
+          <w:rFonts w:hint="eastAsia"/>
+        </w:rPr>
+        <w:t xml:space="preserve">수없이 많은 </w:t>
+      </w:r>
+      <w:r>
+        <w:rPr>
+          <w:rFonts w:hint="eastAsia"/>
+        </w:rPr>
+        <w:t>윤리적</w:t>
+      </w:r>
+      <w:r>
+        <w:rPr>
+          <w:rFonts w:hint="eastAsia"/>
+        </w:rPr>
+        <w:t xml:space="preserve">인 </w:t>
+      </w:r>
+      <w:r>
+        <w:rPr>
+          <w:rFonts w:hint="eastAsia"/>
+        </w:rPr>
+        <w:t xml:space="preserve">문제가 </w:t>
+      </w:r>
+      <w:r>
+        <w:rPr>
+          <w:rFonts w:hint="eastAsia"/>
+        </w:rPr>
+        <w:t>현실로 넘어오게 될</w:t>
+      </w:r>
+      <w:r>
+        <w:rPr>
+          <w:rFonts w:hint="eastAsia"/>
+        </w:rPr>
+        <w:t xml:space="preserve"> 것이다</w:t>
+      </w:r>
+      <w:r>
+        <w:t>.</w:t>
+      </w:r>
+    </w:p>
+    <w:p>
+      <w:r>
+        <w:rPr>
+          <w:rFonts w:hint="eastAsia"/>
+        </w:rPr>
+        <w:t>예를 들어</w:t>
+      </w:r>
+      <w:r>
+        <w:t xml:space="preserve"> &lt;</w:t>
+      </w:r>
+      <w:r>
+        <w:rPr>
+          <w:rFonts w:hint="eastAsia"/>
+        </w:rPr>
+        <w:t>아이언맨&gt;</w:t>
+      </w:r>
+      <w:r>
+        <w:t xml:space="preserve"> </w:t>
+      </w:r>
+      <w:r>
+        <w:rPr>
+          <w:rFonts w:hint="eastAsia"/>
+        </w:rPr>
+        <w:t xml:space="preserve">속 </w:t>
+      </w:r>
+      <w:r>
+        <w:rPr>
+          <w:rFonts w:hint="eastAsia"/>
+        </w:rPr>
+        <w:t xml:space="preserve">토니 </w:t>
+      </w:r>
+      <w:proofErr w:type="spellStart"/>
+      <w:r>
+        <w:rPr>
+          <w:rFonts w:hint="eastAsia"/>
+        </w:rPr>
+        <w:t>스타크</w:t>
+      </w:r>
+      <w:r>
+        <w:rPr>
+          <w:rFonts w:hint="eastAsia"/>
+        </w:rPr>
+        <w:t>의</w:t>
+      </w:r>
+      <w:proofErr w:type="spellEnd"/>
+      <w:r>
+        <w:rPr>
+          <w:rFonts w:hint="eastAsia"/>
+        </w:rPr>
+        <w:t xml:space="preserve"> 인공지능 비서 </w:t>
+      </w:r>
+      <w:proofErr w:type="spellStart"/>
+      <w:r>
+        <w:rPr>
+          <w:rFonts w:hint="eastAsia"/>
+        </w:rPr>
+        <w:t>자비스를</w:t>
+      </w:r>
+      <w:proofErr w:type="spellEnd"/>
+      <w:r>
+        <w:rPr>
+          <w:rFonts w:hint="eastAsia"/>
+        </w:rPr>
+        <w:t xml:space="preserve"> 생각해보자.</w:t>
+      </w:r>
+      <w:r>
+        <w:t xml:space="preserve"> </w:t>
+      </w:r>
+      <w:proofErr w:type="spellStart"/>
+      <w:r>
+        <w:rPr>
+          <w:rFonts w:hint="eastAsia"/>
+        </w:rPr>
+        <w:t>자비스</w:t>
+      </w:r>
+      <w:r>
+        <w:rPr>
+          <w:rFonts w:hint="eastAsia"/>
+        </w:rPr>
+        <w:t>가</w:t>
+      </w:r>
+      <w:proofErr w:type="spellEnd"/>
+      <w:r>
+        <w:rPr>
+          <w:rFonts w:hint="eastAsia"/>
+        </w:rPr>
+        <w:t xml:space="preserve"> </w:t>
+      </w:r>
+      <w:r>
+        <w:rPr>
+          <w:rFonts w:hint="eastAsia"/>
+        </w:rPr>
+        <w:t>강인공지능이라</w:t>
+      </w:r>
+      <w:r>
+        <w:rPr>
+          <w:rFonts w:hint="eastAsia"/>
+        </w:rPr>
+        <w:t>는 것은</w:t>
+      </w:r>
+      <w:r>
+        <w:rPr>
+          <w:rFonts w:hint="eastAsia"/>
+        </w:rPr>
+        <w:t xml:space="preserve"> 의심의 여지가 없</w:t>
+      </w:r>
+      <w:r>
+        <w:rPr>
+          <w:rFonts w:hint="eastAsia"/>
+        </w:rPr>
+        <w:t>다.</w:t>
+      </w:r>
+      <w:r>
+        <w:t xml:space="preserve"> </w:t>
+      </w:r>
+      <w:r>
+        <w:rPr>
+          <w:rFonts w:hint="eastAsia"/>
+        </w:rPr>
+        <w:t>그런</w:t>
+      </w:r>
+      <w:r>
+        <w:rPr>
+          <w:rFonts w:hint="eastAsia"/>
+        </w:rPr>
+        <w:t xml:space="preserve">데 </w:t>
+      </w:r>
+      <w:r>
+        <w:rPr>
+          <w:rFonts w:hint="eastAsia"/>
+        </w:rPr>
+        <w:t xml:space="preserve">만약 </w:t>
+      </w:r>
+      <w:r>
+        <w:rPr>
+          <w:rFonts w:hint="eastAsia"/>
+        </w:rPr>
+        <w:t xml:space="preserve">영화 속 </w:t>
+      </w:r>
+      <w:r>
+        <w:rPr>
+          <w:rFonts w:hint="eastAsia"/>
+        </w:rPr>
+        <w:t xml:space="preserve">누군가가 </w:t>
+      </w:r>
+      <w:r>
+        <w:t>“</w:t>
+      </w:r>
+      <w:r>
+        <w:rPr>
+          <w:rFonts w:hint="eastAsia"/>
+        </w:rPr>
+        <w:t>강인공지능도 인간과 구분할 수 없으므로 인권을 부여해야 한다!</w:t>
+      </w:r>
+      <w:r>
+        <w:t>”</w:t>
+      </w:r>
+      <w:r>
+        <w:rPr>
+          <w:rFonts w:hint="eastAsia"/>
+        </w:rPr>
+        <w:t>라고 주장하면 어떻게 될</w:t>
+      </w:r>
+      <w:r>
+        <w:rPr>
+          <w:rFonts w:hint="eastAsia"/>
+        </w:rPr>
+        <w:t>까</w:t>
+      </w:r>
+      <w:r>
+        <w:rPr>
+          <w:rFonts w:hint="eastAsia"/>
+        </w:rPr>
+        <w:t>?</w:t>
+      </w:r>
+      <w:r>
+        <w:t xml:space="preserve"> </w:t>
+      </w:r>
+      <w:r>
+        <w:rPr>
+          <w:rFonts w:hint="eastAsia"/>
+        </w:rPr>
+        <w:t>그럴 때 아마 우리는 사전을 펼쳐 인간의 사전적 정의를 찾아보게 될 것이다.</w:t>
+      </w:r>
+      <w:r>
+        <w:t xml:space="preserve"> </w:t>
+      </w:r>
+      <w:r>
+        <w:rPr>
+          <w:rFonts w:hint="eastAsia"/>
+        </w:rPr>
+        <w:t>표준국어대사전</w:t>
+      </w:r>
+      <w:r>
+        <w:rPr>
+          <w:rFonts w:hint="eastAsia"/>
+        </w:rPr>
+        <w:t xml:space="preserve">을 보면 인간을 </w:t>
+      </w:r>
+      <w:r>
+        <w:t>‘</w:t>
+      </w:r>
+      <w:r>
+        <w:rPr>
+          <w:rFonts w:hint="eastAsia"/>
+          <w:i/>
+          <w:iCs/>
+        </w:rPr>
+        <w:t>생각을</w:t>
+      </w:r>
+      <w:r>
+        <w:rPr>
+          <w:i/>
+          <w:iCs/>
+        </w:rPr>
+        <w:t xml:space="preserve"> 하고 언어를 사용하며, 도구를 만들어 쓰고 사회를 이루어 사는 동물</w:t>
+      </w:r>
+      <w:r>
+        <w:t>’</w:t>
+      </w:r>
+      <w:r>
+        <w:rPr>
+          <w:rFonts w:hint="eastAsia"/>
+        </w:rPr>
+        <w:t>이라 정의</w:t>
+      </w:r>
+      <w:r>
+        <w:rPr>
+          <w:rFonts w:hint="eastAsia"/>
+        </w:rPr>
+        <w:t>한</w:t>
+      </w:r>
+      <w:r>
+        <w:rPr>
+          <w:rFonts w:hint="eastAsia"/>
+        </w:rPr>
+        <w:t>다.</w:t>
+      </w:r>
+      <w:r>
+        <w:t xml:space="preserve"> </w:t>
+      </w:r>
+      <w:proofErr w:type="spellStart"/>
+      <w:r>
+        <w:rPr>
+          <w:rFonts w:hint="eastAsia"/>
+        </w:rPr>
+        <w:t>자비스는</w:t>
+      </w:r>
+      <w:proofErr w:type="spellEnd"/>
+      <w:r>
+        <w:rPr>
+          <w:rFonts w:hint="eastAsia"/>
+        </w:rPr>
+        <w:t xml:space="preserve"> 생각을 하고</w:t>
+      </w:r>
+      <w:r>
+        <w:t xml:space="preserve"> </w:t>
+      </w:r>
+      <w:r>
+        <w:rPr>
+          <w:rFonts w:hint="eastAsia"/>
+        </w:rPr>
+        <w:t>언어를 사용하며</w:t>
+      </w:r>
+      <w:r>
+        <w:t xml:space="preserve"> </w:t>
+      </w:r>
+      <w:r>
+        <w:rPr>
+          <w:rFonts w:hint="eastAsia"/>
+        </w:rPr>
+        <w:t xml:space="preserve">토니 </w:t>
+      </w:r>
+      <w:proofErr w:type="spellStart"/>
+      <w:r>
+        <w:rPr>
+          <w:rFonts w:hint="eastAsia"/>
+        </w:rPr>
+        <w:t>스타크를</w:t>
+      </w:r>
+      <w:proofErr w:type="spellEnd"/>
+      <w:r>
+        <w:rPr>
+          <w:rFonts w:hint="eastAsia"/>
+        </w:rPr>
+        <w:t xml:space="preserve"> 위해 장비를 만들고 또 사용하고 다른 </w:t>
+      </w:r>
+      <w:proofErr w:type="spellStart"/>
+      <w:r>
+        <w:rPr>
+          <w:rFonts w:hint="eastAsia"/>
+        </w:rPr>
+        <w:t>어벤져스의</w:t>
+      </w:r>
+      <w:proofErr w:type="spellEnd"/>
+      <w:r>
+        <w:rPr>
+          <w:rFonts w:hint="eastAsia"/>
+        </w:rPr>
+        <w:t xml:space="preserve"> 멤버들과 좋은 관계를 유지하고 있으니 사회를 이룬다고도 볼 수 있다.</w:t>
+      </w:r>
+      <w:r>
+        <w:t xml:space="preserve"> </w:t>
+      </w:r>
+      <w:r>
+        <w:rPr>
+          <w:rFonts w:hint="eastAsia"/>
+        </w:rPr>
+        <w:t>그렇다면</w:t>
+      </w:r>
+      <w:r>
+        <w:t xml:space="preserve"> </w:t>
+      </w:r>
+      <w:proofErr w:type="spellStart"/>
+      <w:r>
+        <w:rPr>
+          <w:rFonts w:hint="eastAsia"/>
+        </w:rPr>
+        <w:t>자비스를</w:t>
+      </w:r>
+      <w:proofErr w:type="spellEnd"/>
+      <w:r>
+        <w:rPr>
+          <w:rFonts w:hint="eastAsia"/>
+        </w:rPr>
+        <w:t xml:space="preserve"> 인간으로 인정해야 할까?</w:t>
+      </w:r>
+      <w:r>
+        <w:t xml:space="preserve"> </w:t>
+      </w:r>
+      <w:r>
+        <w:rPr>
+          <w:rFonts w:hint="eastAsia"/>
+        </w:rPr>
+        <w:t>하지만</w:t>
+      </w:r>
+      <w:r>
+        <w:rPr>
+          <w:rFonts w:hint="eastAsia"/>
+        </w:rPr>
+        <w:t xml:space="preserve"> 고려대한국어대사전에서는 표준국어대사전의</w:t>
+      </w:r>
+      <w:r>
+        <w:rPr>
+          <w:rFonts w:hint="eastAsia"/>
+        </w:rPr>
+        <w:t xml:space="preserve"> 인간에 대한</w:t>
+      </w:r>
+      <w:r>
+        <w:rPr>
+          <w:rFonts w:hint="eastAsia"/>
+        </w:rPr>
+        <w:t xml:space="preserve"> 정의에</w:t>
+      </w:r>
+      <w:r>
+        <w:rPr>
+          <w:rFonts w:hint="eastAsia"/>
+        </w:rPr>
+        <w:t>는</w:t>
+      </w:r>
+      <w:r>
+        <w:rPr>
+          <w:rFonts w:hint="eastAsia"/>
+        </w:rPr>
+        <w:t xml:space="preserve"> </w:t>
+      </w:r>
+      <w:r>
+        <w:t>‘</w:t>
+      </w:r>
+      <w:r>
+        <w:rPr>
+          <w:rFonts w:hint="eastAsia"/>
+          <w:i/>
+          <w:iCs/>
+        </w:rPr>
+        <w:t>직립보행을 한다</w:t>
+      </w:r>
+      <w:r>
+        <w:t>’</w:t>
+      </w:r>
+      <w:r>
+        <w:rPr>
+          <w:rFonts w:hint="eastAsia"/>
+        </w:rPr>
+        <w:t>라는 문구가 추가되어 있다.</w:t>
+      </w:r>
+      <w:r>
+        <w:t xml:space="preserve"> </w:t>
+      </w:r>
+      <w:proofErr w:type="spellStart"/>
+      <w:r>
+        <w:rPr>
+          <w:rFonts w:hint="eastAsia"/>
+        </w:rPr>
+        <w:t>자비스는</w:t>
+      </w:r>
+      <w:proofErr w:type="spellEnd"/>
+      <w:r>
+        <w:t xml:space="preserve"> </w:t>
+      </w:r>
+      <w:r>
+        <w:rPr>
+          <w:rFonts w:hint="eastAsia"/>
+        </w:rPr>
+        <w:t xml:space="preserve">가상의 존재로 육체가 존재하지 않으니 </w:t>
+      </w:r>
+      <w:r>
+        <w:rPr>
+          <w:rFonts w:hint="eastAsia"/>
+        </w:rPr>
+        <w:t xml:space="preserve">고려대한국어대사전의 정의를 인간의 정의로 삼는다면 </w:t>
+      </w:r>
+      <w:proofErr w:type="spellStart"/>
+      <w:r>
+        <w:rPr>
+          <w:rFonts w:hint="eastAsia"/>
+        </w:rPr>
+        <w:t>자비스는</w:t>
+      </w:r>
+      <w:proofErr w:type="spellEnd"/>
+      <w:r>
+        <w:rPr>
+          <w:rFonts w:hint="eastAsia"/>
+        </w:rPr>
+        <w:t xml:space="preserve"> 또 인간에 해당할 수 없다.</w:t>
+      </w:r>
+    </w:p>
+    <w:p>
+      <w:proofErr w:type="spellStart"/>
+      <w:r>
+        <w:rPr>
+          <w:rFonts w:hint="eastAsia"/>
+        </w:rPr>
+        <w:t>자비스는</w:t>
+      </w:r>
+      <w:proofErr w:type="spellEnd"/>
+      <w:r>
+        <w:rPr>
+          <w:rFonts w:hint="eastAsia"/>
+        </w:rPr>
+        <w:t xml:space="preserve"> 인간으로 </w:t>
+      </w:r>
+      <w:proofErr w:type="spellStart"/>
+      <w:r>
+        <w:rPr>
+          <w:rFonts w:hint="eastAsia"/>
+        </w:rPr>
+        <w:t>취급받</w:t>
+      </w:r>
+      <w:r>
+        <w:rPr>
+          <w:rFonts w:hint="eastAsia"/>
+        </w:rPr>
+        <w:t>아야</w:t>
+      </w:r>
+      <w:proofErr w:type="spellEnd"/>
+      <w:r>
+        <w:rPr>
+          <w:rFonts w:hint="eastAsia"/>
+        </w:rPr>
+        <w:t xml:space="preserve"> </w:t>
+      </w:r>
+      <w:r>
+        <w:rPr>
+          <w:rFonts w:hint="eastAsia"/>
+        </w:rPr>
+        <w:t>할까</w:t>
+      </w:r>
+      <w:r>
+        <w:rPr>
+          <w:rFonts w:hint="eastAsia"/>
+        </w:rPr>
+        <w:t>?</w:t>
+      </w:r>
+      <w:r>
+        <w:t xml:space="preserve"> </w:t>
+      </w:r>
+      <w:r>
+        <w:rPr>
+          <w:rFonts w:hint="eastAsia"/>
+        </w:rPr>
+        <w:t>그러면</w:t>
+      </w:r>
+      <w:r>
+        <w:t xml:space="preserve"> </w:t>
+      </w:r>
+      <w:r>
+        <w:rPr>
+          <w:rFonts w:hint="eastAsia"/>
+        </w:rPr>
+        <w:t>무엇이 진짜</w:t>
+      </w:r>
+      <w:r>
+        <w:t xml:space="preserve"> </w:t>
+      </w:r>
+      <w:r>
+        <w:t>‘</w:t>
+      </w:r>
+      <w:r>
+        <w:rPr>
+          <w:rFonts w:hint="eastAsia"/>
+        </w:rPr>
+        <w:t>인간</w:t>
+      </w:r>
+      <w:r>
+        <w:t>’</w:t>
+      </w:r>
+      <w:r>
+        <w:rPr>
+          <w:rFonts w:hint="eastAsia"/>
+        </w:rPr>
+        <w:t>의 정의일까?</w:t>
+      </w:r>
+      <w:r>
+        <w:t xml:space="preserve"> </w:t>
+      </w:r>
+      <w:r>
+        <w:rPr>
+          <w:rFonts w:hint="eastAsia"/>
+          <w:b/>
+          <w:bCs/>
+        </w:rPr>
+        <w:t>과연 무엇이 인간일까?</w:t>
+      </w:r>
+      <w:r>
+        <w:t xml:space="preserve"> </w:t>
+      </w:r>
+      <w:r>
+        <w:rPr>
+          <w:rFonts w:hint="eastAsia"/>
+        </w:rPr>
+        <w:t>이러한 의문은 인공지능이 인간을 뛰어넘을 수 있다는 생각이 든 이래로 계속되어 왔고,</w:t>
+      </w:r>
+      <w:r>
+        <w:t xml:space="preserve"> </w:t>
+      </w:r>
+      <w:r>
+        <w:rPr>
+          <w:rFonts w:hint="eastAsia"/>
+        </w:rPr>
+        <w:t>어쩌면 영원히 끝나지 않을 것이다.</w:t>
+      </w:r>
+    </w:p>
+    <w:p/>
+    <w:p>
+      <w:r>
+        <w:rPr>
+          <w:rFonts w:hint="eastAsia"/>
+        </w:rPr>
         <w:t>이러한 의문들은 현실에서도 계속되고 있다.</w:t>
       </w:r>
       <w:r>
@@ -4641,7 +5396,14 @@
         <w:rPr>
           <w:rFonts w:hint="eastAsia"/>
         </w:rPr>
-        <w:t>이 논쟁은 인공지능의 감정과도 매우 깊은 연관이 있는데,</w:t>
+        <w:t>이 논쟁은 인공지능의 감정과도 매우 깊은 연관이 있</w:t>
+      </w:r>
+      <w:r>
+        <w:rPr>
+          <w:rFonts w:hint="eastAsia"/>
+        </w:rPr>
+        <w:lastRenderedPageBreak/>
+        <w:t>는데,</w:t>
       </w:r>
       <w:r>
         <w:t xml:space="preserve"> </w:t>
@@ -4812,7 +5574,21 @@
         <w:rPr>
           <w:rFonts w:hint="eastAsia"/>
         </w:rPr>
-        <w:t xml:space="preserve">어떤 분야이던지 </w:t>
+        <w:t xml:space="preserve">어떤 </w:t>
+      </w:r>
+      <w:proofErr w:type="gramStart"/>
+      <w:r>
+        <w:rPr>
+          <w:rFonts w:hint="eastAsia"/>
+        </w:rPr>
+        <w:t>분야이던지</w:t>
+      </w:r>
+      <w:proofErr w:type="gramEnd"/>
+      <w:r>
+        <w:rPr>
+          <w:rFonts w:hint="eastAsia"/>
+        </w:rPr>
+        <w:t xml:space="preserve"> </w:t>
       </w:r>
       <w:r>
         <w:rPr>
@@ -4872,14 +5648,7 @@
         <w:rPr>
           <w:rFonts w:hint="eastAsia"/>
         </w:rPr>
-        <w:t xml:space="preserve">이러한 기술들의 </w:t>
-      </w:r>
-      <w:r>
-        <w:rPr>
-          <w:rFonts w:hint="eastAsia"/>
-        </w:rPr>
-        <w:lastRenderedPageBreak/>
-        <w:t xml:space="preserve">개발이 다른 분야의 발전에도 좋은 기여를 할 것이 분명하기 때문에 적어도 </w:t>
+        <w:t xml:space="preserve">이러한 기술들의 개발이 다른 분야의 발전에도 좋은 기여를 할 것이 분명하기 때문에 적어도 </w:t>
       </w:r>
       <w:r>
         <w:rPr>
@@ -5174,7 +5943,14 @@
         <w:rPr>
           <w:rFonts w:hint="eastAsia"/>
         </w:rPr>
-        <w:t>뭐 어쩌겠는가</w:t>
+        <w:t xml:space="preserve">뭐 </w:t>
+      </w:r>
+      <w:proofErr w:type="gramStart"/>
+      <w:r>
+        <w:rPr>
+          <w:rFonts w:hint="eastAsia"/>
+        </w:rPr>
+        <w:t>어쩌겠는가</w:t>
       </w:r>
       <w:r>
         <w:rPr>
@@ -5182,14 +5958,27 @@
         </w:rPr>
         <w:t>.</w:t>
       </w:r>
-      <w:r>
-        <w:t xml:space="preserve"> </w:t>
-      </w:r>
-      <w:r>
-        <w:rPr>
-          <w:rFonts w:hint="eastAsia"/>
-        </w:rPr>
-        <w:t>내가 이렇게 긴 글을 써본 게 너무 오랜만인 것을.</w:t>
+      <w:proofErr w:type="gramEnd"/>
+      <w:r>
+        <w:t xml:space="preserve"> </w:t>
+      </w:r>
+      <w:r>
+        <w:rPr>
+          <w:rFonts w:hint="eastAsia"/>
+        </w:rPr>
+        <w:t>내가</w:t>
+      </w:r>
+      <w:r>
+        <w:rPr>
+          <w:rFonts w:hint="eastAsia"/>
+        </w:rPr>
+        <w:t xml:space="preserve"> 이런</w:t>
+      </w:r>
+      <w:r>
+        <w:rPr>
+          <w:rFonts w:hint="eastAsia"/>
+        </w:rPr>
+        <w:t xml:space="preserve"> 글을 써본 게 너무 오랜만인 것을.</w:t>
       </w:r>
       <w:r>
         <w:t xml:space="preserve"> </w:t>
@@ -5202,8 +5991,8 @@
       </w:r>
     </w:p>
     <w:sectPr>
-      <w:pgSz w:w="8391" w:h="11906" w:code="11"/>
-      <w:pgMar w:top="1440" w:right="1134" w:bottom="1440" w:left="1134" w:header="851" w:footer="992" w:gutter="0"/>
+      <w:pgSz w:w="8732" w:h="12247" w:code="11"/>
+      <w:pgMar w:top="1588" w:right="1304" w:bottom="1871" w:left="1304" w:header="851" w:footer="680" w:gutter="284"/>
       <w:cols w:space="425"/>
       <w:docGrid w:linePitch="360"/>
     </w:sectPr>
@@ -5212,7 +6001,7 @@
 </file>
 
 <file path=word/endnotes.xml><?xml version="1.0" encoding="utf-8"?>
-<w:endnotes xmlns:wpc="http://schemas.microsoft.com/office/word/2010/wordprocessingCanvas" xmlns:cx="http://schemas.microsoft.com/office/drawing/2014/chartex" xmlns:cx1="http://schemas.microsoft.com/office/drawing/2015/9/8/chartex" xmlns:cx2="http://schemas.microsoft.com/office/drawing/2015/10/21/chartex" xmlns:cx3="http://schemas.microsoft.com/office/drawing/2016/5/9/chartex" xmlns:cx4="http://schemas.microsoft.com/office/drawing/2016/5/10/chartex" xmlns:cx5="http://schemas.microsoft.com/office/drawing/2016/5/11/chartex" xmlns:cx6="http://schemas.microsoft.com/office/drawing/2016/5/12/chartex" xmlns:cx7="http://schemas.microsoft.com/office/drawing/2016/5/13/chartex" xmlns:cx8="http://schemas.microsoft.com/office/drawing/2016/5/14/chartex" xmlns:mc="http://schemas.openxmlformats.org/markup-compatibility/2006" xmlns:aink="http://schemas.microsoft.com/office/drawing/2016/ink" xmlns:am3d="http://schemas.microsoft.com/office/drawing/2017/model3d" xmlns:o="urn:schemas-microsoft-com:office:office" xmlns:oel="http://schemas.microsoft.com/office/2019/extlst" xmlns:r="http://schemas.openxmlformats.org/officeDocument/2006/relationships" xmlns:m="http://schemas.openxmlformats.org/officeDocument/2006/math" xmlns:v="urn:schemas-microsoft-com:vml" xmlns:wp14="http://schemas.microsoft.com/office/word/2010/wordprocessingDrawing" xmlns:wp="http://schemas.openxmlformats.org/drawingml/2006/wordprocessingDrawing" xmlns:w10="urn:schemas-microsoft-com:office:word" xmlns:w="http://schemas.openxmlformats.org/wordprocessingml/2006/main" xmlns:w14="http://schemas.microsoft.com/office/word/2010/wordml" xmlns:w15="http://schemas.microsoft.com/office/word/2012/wordml" xmlns:w16cex="http://schemas.microsoft.com/office/word/2018/wordml/cex" xmlns:w16cid="http://schemas.microsoft.com/office/word/2016/wordml/cid" xmlns:w16="http://schemas.microsoft.com/office/word/2018/wordml" xmlns:w16sdtdh="http://schemas.microsoft.com/office/word/2020/wordml/sdtdatahash" xmlns:w16se="http://schemas.microsoft.com/office/word/2015/wordml/symex" xmlns:wpg="http://schemas.microsoft.com/office/word/2010/wordprocessingGroup" xmlns:wpi="http://schemas.microsoft.com/office/word/2010/wordprocessingInk" xmlns:wne="http://schemas.microsoft.com/office/word/2006/wordml" xmlns:wps="http://schemas.microsoft.com/office/word/2010/wordprocessingShape" mc:Ignorable="w14 w15 w16se w16cid w16 w16cex w16sdtdh wp14">
+<w:endnotes xmlns:wpc="http://schemas.microsoft.com/office/word/2010/wordprocessingCanvas" xmlns:cx="http://schemas.microsoft.com/office/drawing/2014/chartex" xmlns:cx1="http://schemas.microsoft.com/office/drawing/2015/9/8/chartex" xmlns:cx2="http://schemas.microsoft.com/office/drawing/2015/10/21/chartex" xmlns:cx3="http://schemas.microsoft.com/office/drawing/2016/5/9/chartex" xmlns:cx4="http://schemas.microsoft.com/office/drawing/2016/5/10/chartex" xmlns:cx5="http://schemas.microsoft.com/office/drawing/2016/5/11/chartex" xmlns:cx6="http://schemas.microsoft.com/office/drawing/2016/5/12/chartex" xmlns:cx7="http://schemas.microsoft.com/office/drawing/2016/5/13/chartex" xmlns:cx8="http://schemas.microsoft.com/office/drawing/2016/5/14/chartex" xmlns:mc="http://schemas.openxmlformats.org/markup-compatibility/2006" xmlns:aink="http://schemas.microsoft.com/office/drawing/2016/ink" xmlns:am3d="http://schemas.microsoft.com/office/drawing/2017/model3d" xmlns:o="urn:schemas-microsoft-com:office:office" xmlns:r="http://schemas.openxmlformats.org/officeDocument/2006/relationships" xmlns:m="http://schemas.openxmlformats.org/officeDocument/2006/math" xmlns:v="urn:schemas-microsoft-com:vml" xmlns:wp14="http://schemas.microsoft.com/office/word/2010/wordprocessingDrawing" xmlns:wp="http://schemas.openxmlformats.org/drawingml/2006/wordprocessingDrawing" xmlns:w10="urn:schemas-microsoft-com:office:word" xmlns:w="http://schemas.openxmlformats.org/wordprocessingml/2006/main" xmlns:w14="http://schemas.microsoft.com/office/word/2010/wordml" xmlns:w15="http://schemas.microsoft.com/office/word/2012/wordml" xmlns:w16cex="http://schemas.microsoft.com/office/word/2018/wordml/cex" xmlns:w16cid="http://schemas.microsoft.com/office/word/2016/wordml/cid" xmlns:w16="http://schemas.microsoft.com/office/word/2018/wordml" xmlns:w16se="http://schemas.microsoft.com/office/word/2015/wordml/symex" xmlns:wpg="http://schemas.microsoft.com/office/word/2010/wordprocessingGroup" xmlns:wpi="http://schemas.microsoft.com/office/word/2010/wordprocessingInk" xmlns:wne="http://schemas.microsoft.com/office/word/2006/wordml" xmlns:wps="http://schemas.microsoft.com/office/word/2010/wordprocessingShape" mc:Ignorable="w14 w15 w16se w16cid w16 w16cex wp14">
   <w:endnote w:type="separator" w:id="-1">
     <w:p>
       <w:r>
@@ -5231,7 +6020,7 @@
 </file>
 
 <file path=word/footnotes.xml><?xml version="1.0" encoding="utf-8"?>
-<w:footnotes xmlns:wpc="http://schemas.microsoft.com/office/word/2010/wordprocessingCanvas" xmlns:cx="http://schemas.microsoft.com/office/drawing/2014/chartex" xmlns:cx1="http://schemas.microsoft.com/office/drawing/2015/9/8/chartex" xmlns:cx2="http://schemas.microsoft.com/office/drawing/2015/10/21/chartex" xmlns:cx3="http://schemas.microsoft.com/office/drawing/2016/5/9/chartex" xmlns:cx4="http://schemas.microsoft.com/office/drawing/2016/5/10/chartex" xmlns:cx5="http://schemas.microsoft.com/office/drawing/2016/5/11/chartex" xmlns:cx6="http://schemas.microsoft.com/office/drawing/2016/5/12/chartex" xmlns:cx7="http://schemas.microsoft.com/office/drawing/2016/5/13/chartex" xmlns:cx8="http://schemas.microsoft.com/office/drawing/2016/5/14/chartex" xmlns:mc="http://schemas.openxmlformats.org/markup-compatibility/2006" xmlns:aink="http://schemas.microsoft.com/office/drawing/2016/ink" xmlns:am3d="http://schemas.microsoft.com/office/drawing/2017/model3d" xmlns:o="urn:schemas-microsoft-com:office:office" xmlns:oel="http://schemas.microsoft.com/office/2019/extlst" xmlns:r="http://schemas.openxmlformats.org/officeDocument/2006/relationships" xmlns:m="http://schemas.openxmlformats.org/officeDocument/2006/math" xmlns:v="urn:schemas-microsoft-com:vml" xmlns:wp14="http://schemas.microsoft.com/office/word/2010/wordprocessingDrawing" xmlns:wp="http://schemas.openxmlformats.org/drawingml/2006/wordprocessingDrawing" xmlns:w10="urn:schemas-microsoft-com:office:word" xmlns:w="http://schemas.openxmlformats.org/wordprocessingml/2006/main" xmlns:w14="http://schemas.microsoft.com/office/word/2010/wordml" xmlns:w15="http://schemas.microsoft.com/office/word/2012/wordml" xmlns:w16cex="http://schemas.microsoft.com/office/word/2018/wordml/cex" xmlns:w16cid="http://schemas.microsoft.com/office/word/2016/wordml/cid" xmlns:w16="http://schemas.microsoft.com/office/word/2018/wordml" xmlns:w16sdtdh="http://schemas.microsoft.com/office/word/2020/wordml/sdtdatahash" xmlns:w16se="http://schemas.microsoft.com/office/word/2015/wordml/symex" xmlns:wpg="http://schemas.microsoft.com/office/word/2010/wordprocessingGroup" xmlns:wpi="http://schemas.microsoft.com/office/word/2010/wordprocessingInk" xmlns:wne="http://schemas.microsoft.com/office/word/2006/wordml" xmlns:wps="http://schemas.microsoft.com/office/word/2010/wordprocessingShape" mc:Ignorable="w14 w15 w16se w16cid w16 w16cex w16sdtdh wp14">
+<w:footnotes xmlns:wpc="http://schemas.microsoft.com/office/word/2010/wordprocessingCanvas" xmlns:cx="http://schemas.microsoft.com/office/drawing/2014/chartex" xmlns:cx1="http://schemas.microsoft.com/office/drawing/2015/9/8/chartex" xmlns:cx2="http://schemas.microsoft.com/office/drawing/2015/10/21/chartex" xmlns:cx3="http://schemas.microsoft.com/office/drawing/2016/5/9/chartex" xmlns:cx4="http://schemas.microsoft.com/office/drawing/2016/5/10/chartex" xmlns:cx5="http://schemas.microsoft.com/office/drawing/2016/5/11/chartex" xmlns:cx6="http://schemas.microsoft.com/office/drawing/2016/5/12/chartex" xmlns:cx7="http://schemas.microsoft.com/office/drawing/2016/5/13/chartex" xmlns:cx8="http://schemas.microsoft.com/office/drawing/2016/5/14/chartex" xmlns:mc="http://schemas.openxmlformats.org/markup-compatibility/2006" xmlns:aink="http://schemas.microsoft.com/office/drawing/2016/ink" xmlns:am3d="http://schemas.microsoft.com/office/drawing/2017/model3d" xmlns:o="urn:schemas-microsoft-com:office:office" xmlns:r="http://schemas.openxmlformats.org/officeDocument/2006/relationships" xmlns:m="http://schemas.openxmlformats.org/officeDocument/2006/math" xmlns:v="urn:schemas-microsoft-com:vml" xmlns:wp14="http://schemas.microsoft.com/office/word/2010/wordprocessingDrawing" xmlns:wp="http://schemas.openxmlformats.org/drawingml/2006/wordprocessingDrawing" xmlns:w10="urn:schemas-microsoft-com:office:word" xmlns:w="http://schemas.openxmlformats.org/wordprocessingml/2006/main" xmlns:w14="http://schemas.microsoft.com/office/word/2010/wordml" xmlns:w15="http://schemas.microsoft.com/office/word/2012/wordml" xmlns:w16cex="http://schemas.microsoft.com/office/word/2018/wordml/cex" xmlns:w16cid="http://schemas.microsoft.com/office/word/2016/wordml/cid" xmlns:w16="http://schemas.microsoft.com/office/word/2018/wordml" xmlns:w16se="http://schemas.microsoft.com/office/word/2015/wordml/symex" xmlns:wpg="http://schemas.microsoft.com/office/word/2010/wordprocessingGroup" xmlns:wpi="http://schemas.microsoft.com/office/word/2010/wordprocessingInk" xmlns:wne="http://schemas.microsoft.com/office/word/2006/wordml" xmlns:wps="http://schemas.microsoft.com/office/word/2010/wordprocessingShape" mc:Ignorable="w14 w15 w16se w16cid w16 w16cex wp14">
   <w:footnote w:type="separator" w:id="-1">
     <w:p>
       <w:r>
@@ -5325,6 +6114,10 @@
       <w:pPr>
         <w:pStyle w:val="a5"/>
         <w:ind w:firstLineChars="0" w:firstLine="0"/>
+        <w:rPr>
+          <w:sz w:val="18"/>
+          <w:szCs w:val="18"/>
+        </w:rPr>
       </w:pPr>
       <w:r>
         <w:rPr>
@@ -5402,6 +6195,10 @@
       <w:pPr>
         <w:pStyle w:val="a5"/>
         <w:ind w:firstLineChars="0" w:firstLine="0"/>
+        <w:rPr>
+          <w:sz w:val="18"/>
+          <w:szCs w:val="18"/>
+        </w:rPr>
       </w:pPr>
       <w:r>
         <w:rPr>
@@ -5413,6 +6210,7 @@
       </w:r>
       <w:r>
         <w:rPr>
+          <w:rFonts w:hint="eastAsia"/>
           <w:sz w:val="18"/>
           <w:szCs w:val="18"/>
           <w:vertAlign w:val="superscript"/>
@@ -5426,43 +6224,23 @@
         </w:rPr>
         <w:t xml:space="preserve"> </w:t>
       </w:r>
-      <w:r>
-        <w:rPr>
-          <w:rFonts w:hint="eastAsia"/>
-          <w:sz w:val="18"/>
-          <w:szCs w:val="18"/>
-        </w:rPr>
-        <w:t xml:space="preserve">리하르트 슈트라우스의 </w:t>
-      </w:r>
-      <w:r>
-        <w:rPr>
-          <w:sz w:val="18"/>
-          <w:szCs w:val="18"/>
-        </w:rPr>
-        <w:t>&lt;</w:t>
-      </w:r>
-      <w:r>
-        <w:rPr>
-          <w:rFonts w:hint="eastAsia"/>
-          <w:sz w:val="18"/>
-          <w:szCs w:val="18"/>
-        </w:rPr>
-        <w:t>짜라투스트라는 이렇게 말했다</w:t>
-      </w:r>
-      <w:r>
-        <w:rPr>
-          <w:sz w:val="18"/>
-          <w:szCs w:val="18"/>
-        </w:rPr>
-        <w:t>&gt;</w:t>
-      </w:r>
-      <w:r>
-        <w:rPr>
-          <w:rFonts w:hint="eastAsia"/>
-          <w:sz w:val="18"/>
-          <w:szCs w:val="18"/>
-        </w:rPr>
-        <w:t>이다.</w:t>
+      <w:proofErr w:type="spellStart"/>
+      <w:r>
+        <w:rPr>
+          <w:rFonts w:hint="eastAsia"/>
+          <w:sz w:val="18"/>
+          <w:szCs w:val="18"/>
+        </w:rPr>
+        <w:t>글라도스</w:t>
+      </w:r>
+      <w:proofErr w:type="spellEnd"/>
+      <w:r>
+        <w:rPr>
+          <w:rFonts w:hint="eastAsia"/>
+          <w:sz w:val="18"/>
+          <w:szCs w:val="18"/>
+        </w:rPr>
+        <w:t xml:space="preserve"> 자체가 메인 코어이다.</w:t>
       </w:r>
     </w:p>
   </w:footnote>
@@ -5470,7 +6248,7 @@
 </file>
 
 <file path=word/styles.xml><?xml version="1.0" encoding="utf-8"?>
-<w:styles xmlns:mc="http://schemas.openxmlformats.org/markup-compatibility/2006" xmlns:r="http://schemas.openxmlformats.org/officeDocument/2006/relationships" xmlns:w="http://schemas.openxmlformats.org/wordprocessingml/2006/main" xmlns:w14="http://schemas.microsoft.com/office/word/2010/wordml" xmlns:w15="http://schemas.microsoft.com/office/word/2012/wordml" xmlns:w16cex="http://schemas.microsoft.com/office/word/2018/wordml/cex" xmlns:w16cid="http://schemas.microsoft.com/office/word/2016/wordml/cid" xmlns:w16="http://schemas.microsoft.com/office/word/2018/wordml" xmlns:w16sdtdh="http://schemas.microsoft.com/office/word/2020/wordml/sdtdatahash" xmlns:w16se="http://schemas.microsoft.com/office/word/2015/wordml/symex" mc:Ignorable="w14 w15 w16se w16cid w16 w16cex w16sdtdh">
+<w:styles xmlns:mc="http://schemas.openxmlformats.org/markup-compatibility/2006" xmlns:r="http://schemas.openxmlformats.org/officeDocument/2006/relationships" xmlns:w="http://schemas.openxmlformats.org/wordprocessingml/2006/main" xmlns:w14="http://schemas.microsoft.com/office/word/2010/wordml" xmlns:w15="http://schemas.microsoft.com/office/word/2012/wordml" xmlns:w16cex="http://schemas.microsoft.com/office/word/2018/wordml/cex" xmlns:w16cid="http://schemas.microsoft.com/office/word/2016/wordml/cid" xmlns:w16="http://schemas.microsoft.com/office/word/2018/wordml" xmlns:w16se="http://schemas.microsoft.com/office/word/2015/wordml/symex" mc:Ignorable="w14 w15 w16se w16cid w16 w16cex">
   <w:docDefaults>
     <w:rPrDefault>
       <w:rPr>

</xml_diff>